<commit_message>
Minor fixes on "16. Combining Data Structures" exercises
</commit_message>
<xml_diff>
--- a/Courses/Software-Sciences/Module-2-DS-and-Algo-New/16-Combining-Data-Structures/16-Combining-Data-Structures-Exercises.docx
+++ b/Courses/Software-Sciences/Module-2-DS-and-Algo-New/16-Combining-Data-Structures/16-Combining-Data-Structures-Exercises.docx
@@ -1,10 +1,10 @@
 
 <file path=word/document.xml><?xml version="1.0" encoding="utf-8"?>
-<w:document xmlns:wpc="http://schemas.microsoft.com/office/word/2010/wordprocessingCanvas" xmlns:cx="http://schemas.microsoft.com/office/drawing/2014/chartex" xmlns:cx1="http://schemas.microsoft.com/office/drawing/2015/9/8/chartex" xmlns:cx2="http://schemas.microsoft.com/office/drawing/2015/10/21/chartex" xmlns:cx3="http://schemas.microsoft.com/office/drawing/2016/5/9/chartex" xmlns:cx4="http://schemas.microsoft.com/office/drawing/2016/5/10/chartex" xmlns:cx5="http://schemas.microsoft.com/office/drawing/2016/5/11/chartex" xmlns:cx6="http://schemas.microsoft.com/office/drawing/2016/5/12/chartex" xmlns:cx7="http://schemas.microsoft.com/office/drawing/2016/5/13/chartex" xmlns:cx8="http://schemas.microsoft.com/office/drawing/2016/5/14/chartex" xmlns:mc="http://schemas.openxmlformats.org/markup-compatibility/2006" xmlns:aink="http://schemas.microsoft.com/office/drawing/2016/ink" xmlns:am3d="http://schemas.microsoft.com/office/drawing/2017/model3d" xmlns:o="urn:schemas-microsoft-com:office:office" xmlns:oel="http://schemas.microsoft.com/office/2019/extlst" xmlns:r="http://schemas.openxmlformats.org/officeDocument/2006/relationships" xmlns:m="http://schemas.openxmlformats.org/officeDocument/2006/math" xmlns:v="urn:schemas-microsoft-com:vml" xmlns:wp14="http://schemas.microsoft.com/office/word/2010/wordprocessingDrawing" xmlns:wp="http://schemas.openxmlformats.org/drawingml/2006/wordprocessingDrawing" xmlns:w10="urn:schemas-microsoft-com:office:word" xmlns:w="http://schemas.openxmlformats.org/wordprocessingml/2006/main" xmlns:w14="http://schemas.microsoft.com/office/word/2010/wordml" xmlns:w15="http://schemas.microsoft.com/office/word/2012/wordml" xmlns:w16cex="http://schemas.microsoft.com/office/word/2018/wordml/cex" xmlns:w16cid="http://schemas.microsoft.com/office/word/2016/wordml/cid" xmlns:w16="http://schemas.microsoft.com/office/word/2018/wordml" xmlns:w16sdtdh="http://schemas.microsoft.com/office/word/2020/wordml/sdtdatahash" xmlns:w16se="http://schemas.microsoft.com/office/word/2015/wordml/symex" xmlns:wpg="http://schemas.microsoft.com/office/word/2010/wordprocessingGroup" xmlns:wpi="http://schemas.microsoft.com/office/word/2010/wordprocessingInk" xmlns:wne="http://schemas.microsoft.com/office/word/2006/wordml" xmlns:wps="http://schemas.microsoft.com/office/word/2010/wordprocessingShape" mc:Ignorable="w14 w15 w16se w16cid w16 w16cex w16sdtdh wp14">
+<w:document xmlns:wpc="http://schemas.microsoft.com/office/word/2010/wordprocessingCanvas" xmlns:cx="http://schemas.microsoft.com/office/drawing/2014/chartex" xmlns:cx1="http://schemas.microsoft.com/office/drawing/2015/9/8/chartex" xmlns:cx2="http://schemas.microsoft.com/office/drawing/2015/10/21/chartex" xmlns:cx3="http://schemas.microsoft.com/office/drawing/2016/5/9/chartex" xmlns:cx4="http://schemas.microsoft.com/office/drawing/2016/5/10/chartex" xmlns:cx5="http://schemas.microsoft.com/office/drawing/2016/5/11/chartex" xmlns:cx6="http://schemas.microsoft.com/office/drawing/2016/5/12/chartex" xmlns:cx7="http://schemas.microsoft.com/office/drawing/2016/5/13/chartex" xmlns:cx8="http://schemas.microsoft.com/office/drawing/2016/5/14/chartex" xmlns:mc="http://schemas.openxmlformats.org/markup-compatibility/2006" xmlns:aink="http://schemas.microsoft.com/office/drawing/2016/ink" xmlns:am3d="http://schemas.microsoft.com/office/drawing/2017/model3d" xmlns:o="urn:schemas-microsoft-com:office:office" xmlns:oel="http://schemas.microsoft.com/office/2019/extlst" xmlns:r="http://schemas.openxmlformats.org/officeDocument/2006/relationships" xmlns:m="http://schemas.openxmlformats.org/officeDocument/2006/math" xmlns:v="urn:schemas-microsoft-com:vml" xmlns:wp14="http://schemas.microsoft.com/office/word/2010/wordprocessingDrawing" xmlns:wp="http://schemas.openxmlformats.org/drawingml/2006/wordprocessingDrawing" xmlns:w10="urn:schemas-microsoft-com:office:word" xmlns:w="http://schemas.openxmlformats.org/wordprocessingml/2006/main" xmlns:w14="http://schemas.microsoft.com/office/word/2010/wordml" xmlns:w15="http://schemas.microsoft.com/office/word/2012/wordml" xmlns:w16cex="http://schemas.microsoft.com/office/word/2018/wordml/cex" xmlns:w16cid="http://schemas.microsoft.com/office/word/2016/wordml/cid" xmlns:w16="http://schemas.microsoft.com/office/word/2018/wordml" xmlns:w16du="http://schemas.microsoft.com/office/word/2023/wordml/word16du" xmlns:w16sdtdh="http://schemas.microsoft.com/office/word/2020/wordml/sdtdatahash" xmlns:w16se="http://schemas.microsoft.com/office/word/2015/wordml/symex" xmlns:wpg="http://schemas.microsoft.com/office/word/2010/wordprocessingGroup" xmlns:wpi="http://schemas.microsoft.com/office/word/2010/wordprocessingInk" xmlns:wne="http://schemas.microsoft.com/office/word/2006/wordml" xmlns:wps="http://schemas.microsoft.com/office/word/2010/wordprocessingShape" mc:Ignorable="w14 w15 w16se w16cid w16 w16cex w16sdtdh wp14">
   <w:body>
     <w:p>
       <w:pPr>
-        <w:pStyle w:val="1"/>
+        <w:pStyle w:val="Heading1"/>
         <w:spacing w:before="80" w:after="120" w:line="240" w:lineRule="auto"/>
         <w:jc w:val="center"/>
         <w:rPr>
@@ -31,7 +31,7 @@
       <w:pPr>
         <w:spacing w:line="240" w:lineRule="auto"/>
         <w:rPr>
-          <w:rStyle w:val="a9"/>
+          <w:rStyle w:val="Hyperlink"/>
           <w:noProof/>
           <w:lang w:val="en-GB"/>
         </w:rPr>
@@ -53,7 +53,7 @@
       <w:hyperlink r:id="rId8" w:history="1">
         <w:r>
           <w:rPr>
-            <w:rStyle w:val="a9"/>
+            <w:rStyle w:val="Hyperlink"/>
             <w:noProof/>
             <w:lang w:val="en-GB"/>
           </w:rPr>
@@ -66,7 +66,7 @@
         <w:spacing w:line="240" w:lineRule="auto"/>
       </w:pPr>
       <w:r>
-        <w:t>Използвайте даденият скелет:</w:t>
+        <w:t>Използвайте дадения скелет:</w:t>
       </w:r>
     </w:p>
     <w:p>
@@ -123,7 +123,7 @@
     </w:p>
     <w:p>
       <w:pPr>
-        <w:pStyle w:val="2"/>
+        <w:pStyle w:val="Heading2"/>
         <w:rPr>
           <w:bCs/>
           <w:lang w:val="en-US"/>
@@ -144,13 +144,14 @@
     </w:p>
     <w:p>
       <w:pPr>
-        <w:pStyle w:val="ac"/>
+        <w:pStyle w:val="ListParagraph"/>
         <w:numPr>
           <w:ilvl w:val="0"/>
           <w:numId w:val="5"/>
         </w:numPr>
         <w:spacing w:before="0" w:after="200"/>
         <w:rPr>
+          <w:rFonts w:ascii="Consolas" w:hAnsi="Consolas" w:cs="Consolas"/>
           <w:b/>
           <w:noProof/>
         </w:rPr>
@@ -158,82 +159,22 @@
       <w:r>
         <w:rPr>
           <w:rStyle w:val="CodeChar"/>
-        </w:rPr>
-        <w:t xml:space="preserve">bool </w:t>
-      </w:r>
-      <w:r>
-        <w:rPr>
-          <w:rStyle w:val="CodeChar"/>
-        </w:rPr>
-        <w:t>AddPerson</w:t>
-      </w:r>
-      <w:r>
-        <w:rPr>
+          <w:rFonts w:cs="Consolas"/>
+        </w:rPr>
+        <w:t>bool AddPerson</w:t>
+      </w:r>
+      <w:r>
+        <w:rPr>
+          <w:rFonts w:ascii="Consolas" w:hAnsi="Consolas" w:cs="Consolas"/>
           <w:b/>
           <w:noProof/>
         </w:rPr>
-        <w:t xml:space="preserve">(string </w:t>
-      </w:r>
-      <w:r>
-        <w:rPr>
-          <w:b/>
-          <w:noProof/>
-        </w:rPr>
-        <w:t xml:space="preserve">email, </w:t>
-      </w:r>
-      <w:r>
-        <w:rPr>
-          <w:b/>
-          <w:noProof/>
-        </w:rPr>
-        <w:t xml:space="preserve">string </w:t>
-      </w:r>
-      <w:r>
-        <w:rPr>
-          <w:b/>
-          <w:noProof/>
-        </w:rPr>
-        <w:t xml:space="preserve">name, </w:t>
-      </w:r>
-      <w:r>
-        <w:rPr>
-          <w:b/>
-          <w:noProof/>
-        </w:rPr>
-        <w:t xml:space="preserve">int </w:t>
-      </w:r>
-      <w:r>
-        <w:rPr>
-          <w:b/>
-          <w:noProof/>
-        </w:rPr>
-        <w:t xml:space="preserve">age, </w:t>
-      </w:r>
-      <w:r>
-        <w:rPr>
-          <w:b/>
-          <w:noProof/>
-        </w:rPr>
-        <w:t xml:space="preserve">string </w:t>
-      </w:r>
-      <w:r>
-        <w:rPr>
-          <w:b/>
-          <w:noProof/>
-        </w:rPr>
-        <w:t>town</w:t>
-      </w:r>
-      <w:r>
-        <w:rPr>
-          <w:b/>
-          <w:noProof/>
-        </w:rPr>
-        <w:t>)</w:t>
-      </w:r>
-    </w:p>
-    <w:p>
-      <w:pPr>
-        <w:pStyle w:val="ac"/>
+        <w:t>(string email, string name, int age, string town)</w:t>
+      </w:r>
+    </w:p>
+    <w:p>
+      <w:pPr>
+        <w:pStyle w:val="ListParagraph"/>
         <w:numPr>
           <w:ilvl w:val="1"/>
           <w:numId w:val="5"/>
@@ -256,7 +197,7 @@
     </w:p>
     <w:p>
       <w:pPr>
-        <w:pStyle w:val="ac"/>
+        <w:pStyle w:val="ListParagraph"/>
         <w:numPr>
           <w:ilvl w:val="1"/>
           <w:numId w:val="5"/>
@@ -264,9 +205,17 @@
         <w:spacing w:before="0" w:after="200"/>
       </w:pPr>
       <w:r>
-        <w:t xml:space="preserve">Ако има имейл, който съществува върнете </w:t>
-      </w:r>
-      <w:proofErr w:type="spellStart"/>
+        <w:t>Ако има имейл, който съществува</w:t>
+      </w:r>
+      <w:r>
+        <w:rPr>
+          <w:lang w:val="en-US"/>
+        </w:rPr>
+        <w:t>,</w:t>
+      </w:r>
+      <w:r>
+        <w:t xml:space="preserve"> върнете </w:t>
+      </w:r>
       <w:r>
         <w:rPr>
           <w:b/>
@@ -274,19 +223,9 @@
         </w:rPr>
         <w:t>false</w:t>
       </w:r>
-      <w:proofErr w:type="spellEnd"/>
-      <w:r>
-        <w:t xml:space="preserve"> (без да добавите нов обект </w:t>
-      </w:r>
-      <w:proofErr w:type="spellStart"/>
-      <w:r>
-        <w:t>Person</w:t>
-      </w:r>
-      <w:proofErr w:type="spellEnd"/>
-      <w:r>
-        <w:t xml:space="preserve">), в противен случай върнете </w:t>
-      </w:r>
-      <w:proofErr w:type="spellStart"/>
+      <w:r>
+        <w:t xml:space="preserve"> (без да добавите нов обект Person), в противен случай върнете </w:t>
+      </w:r>
       <w:r>
         <w:rPr>
           <w:b/>
@@ -294,17 +233,17 @@
         </w:rPr>
         <w:t>true</w:t>
       </w:r>
-      <w:proofErr w:type="spellEnd"/>
-    </w:p>
-    <w:p>
-      <w:pPr>
-        <w:pStyle w:val="ac"/>
+    </w:p>
+    <w:p>
+      <w:pPr>
+        <w:pStyle w:val="ListParagraph"/>
         <w:numPr>
           <w:ilvl w:val="0"/>
           <w:numId w:val="5"/>
         </w:numPr>
         <w:spacing w:before="0" w:after="200"/>
         <w:rPr>
+          <w:rFonts w:ascii="Consolas" w:hAnsi="Consolas" w:cs="Consolas"/>
           <w:b/>
           <w:noProof/>
         </w:rPr>
@@ -312,40 +251,22 @@
       <w:r>
         <w:rPr>
           <w:rStyle w:val="CodeChar"/>
-        </w:rPr>
-        <w:t xml:space="preserve">Person </w:t>
-      </w:r>
-      <w:r>
-        <w:rPr>
-          <w:rStyle w:val="CodeChar"/>
-        </w:rPr>
-        <w:t>FindPerson</w:t>
-      </w:r>
-      <w:r>
-        <w:rPr>
+          <w:rFonts w:cs="Consolas"/>
+        </w:rPr>
+        <w:t>Person FindPerson</w:t>
+      </w:r>
+      <w:r>
+        <w:rPr>
+          <w:rFonts w:ascii="Consolas" w:hAnsi="Consolas" w:cs="Consolas"/>
           <w:b/>
           <w:noProof/>
         </w:rPr>
-        <w:t xml:space="preserve">(string </w:t>
-      </w:r>
-      <w:r>
-        <w:rPr>
-          <w:b/>
-          <w:noProof/>
-        </w:rPr>
-        <w:t>email</w:t>
-      </w:r>
-      <w:r>
-        <w:rPr>
-          <w:b/>
-          <w:noProof/>
-        </w:rPr>
-        <w:t>)</w:t>
-      </w:r>
-    </w:p>
-    <w:p>
-      <w:pPr>
-        <w:pStyle w:val="ac"/>
+        <w:t>(string email)</w:t>
+      </w:r>
+    </w:p>
+    <w:p>
+      <w:pPr>
+        <w:pStyle w:val="ListParagraph"/>
         <w:numPr>
           <w:ilvl w:val="1"/>
           <w:numId w:val="5"/>
@@ -358,28 +279,24 @@
         </w:rPr>
         <w:t xml:space="preserve">Връща обект </w:t>
       </w:r>
-      <w:proofErr w:type="spellStart"/>
       <w:r>
         <w:rPr>
           <w:b/>
         </w:rPr>
         <w:t>Person</w:t>
       </w:r>
-      <w:proofErr w:type="spellEnd"/>
       <w:r>
         <w:rPr>
           <w:bCs/>
         </w:rPr>
         <w:t xml:space="preserve"> или </w:t>
       </w:r>
-      <w:proofErr w:type="spellStart"/>
       <w:r>
         <w:rPr>
           <w:b/>
         </w:rPr>
         <w:t>null</w:t>
       </w:r>
-      <w:proofErr w:type="spellEnd"/>
       <w:r>
         <w:rPr>
           <w:bCs/>
@@ -389,13 +306,14 @@
     </w:p>
     <w:p>
       <w:pPr>
-        <w:pStyle w:val="ac"/>
+        <w:pStyle w:val="ListParagraph"/>
         <w:numPr>
           <w:ilvl w:val="0"/>
           <w:numId w:val="5"/>
         </w:numPr>
         <w:spacing w:before="0" w:after="200"/>
         <w:rPr>
+          <w:rFonts w:ascii="Consolas" w:hAnsi="Consolas" w:cs="Consolas"/>
           <w:b/>
           <w:noProof/>
         </w:rPr>
@@ -403,40 +321,22 @@
       <w:r>
         <w:rPr>
           <w:rStyle w:val="CodeChar"/>
-        </w:rPr>
-        <w:t xml:space="preserve">Bool </w:t>
-      </w:r>
-      <w:r>
-        <w:rPr>
-          <w:rStyle w:val="CodeChar"/>
-        </w:rPr>
-        <w:t>DeletePerson</w:t>
-      </w:r>
-      <w:r>
-        <w:rPr>
+          <w:rFonts w:cs="Consolas"/>
+        </w:rPr>
+        <w:t>Bool DeletePerson</w:t>
+      </w:r>
+      <w:r>
+        <w:rPr>
+          <w:rFonts w:ascii="Consolas" w:hAnsi="Consolas" w:cs="Consolas"/>
           <w:b/>
           <w:noProof/>
         </w:rPr>
-        <w:t xml:space="preserve">(string </w:t>
-      </w:r>
-      <w:r>
-        <w:rPr>
-          <w:b/>
-          <w:noProof/>
-        </w:rPr>
-        <w:t>email</w:t>
-      </w:r>
-      <w:r>
-        <w:rPr>
-          <w:b/>
-          <w:noProof/>
-        </w:rPr>
-        <w:t>)</w:t>
-      </w:r>
-    </w:p>
-    <w:p>
-      <w:pPr>
-        <w:pStyle w:val="ac"/>
+        <w:t>(string email)</w:t>
+      </w:r>
+    </w:p>
+    <w:p>
+      <w:pPr>
+        <w:pStyle w:val="ListParagraph"/>
         <w:numPr>
           <w:ilvl w:val="1"/>
           <w:numId w:val="5"/>
@@ -449,28 +349,24 @@
         </w:rPr>
         <w:t xml:space="preserve">Връща </w:t>
       </w:r>
-      <w:proofErr w:type="spellStart"/>
       <w:r>
         <w:rPr>
           <w:b/>
         </w:rPr>
         <w:t>true</w:t>
       </w:r>
-      <w:proofErr w:type="spellEnd"/>
       <w:r>
         <w:rPr>
           <w:bCs/>
         </w:rPr>
         <w:t xml:space="preserve"> (ако е успешно изтрит) или </w:t>
       </w:r>
-      <w:proofErr w:type="spellStart"/>
       <w:r>
         <w:rPr>
           <w:b/>
         </w:rPr>
         <w:t>false</w:t>
       </w:r>
-      <w:proofErr w:type="spellEnd"/>
       <w:r>
         <w:rPr>
           <w:bCs/>
@@ -480,13 +376,14 @@
     </w:p>
     <w:p>
       <w:pPr>
-        <w:pStyle w:val="ac"/>
+        <w:pStyle w:val="ListParagraph"/>
         <w:numPr>
           <w:ilvl w:val="0"/>
           <w:numId w:val="5"/>
         </w:numPr>
         <w:spacing w:before="0" w:after="200"/>
         <w:rPr>
+          <w:rFonts w:ascii="Consolas" w:hAnsi="Consolas" w:cs="Consolas"/>
           <w:b/>
           <w:noProof/>
         </w:rPr>
@@ -494,40 +391,22 @@
       <w:r>
         <w:rPr>
           <w:rStyle w:val="CodeChar"/>
-        </w:rPr>
-        <w:t xml:space="preserve">IEnumerable&lt;Person&gt; </w:t>
-      </w:r>
-      <w:r>
-        <w:rPr>
-          <w:rStyle w:val="CodeChar"/>
-        </w:rPr>
-        <w:t>FindPeople</w:t>
-      </w:r>
-      <w:r>
-        <w:rPr>
+          <w:rFonts w:cs="Consolas"/>
+        </w:rPr>
+        <w:t>IEnumerable&lt;Person&gt; FindPeople</w:t>
+      </w:r>
+      <w:r>
+        <w:rPr>
+          <w:rFonts w:ascii="Consolas" w:hAnsi="Consolas" w:cs="Consolas"/>
           <w:b/>
           <w:noProof/>
         </w:rPr>
-        <w:t xml:space="preserve">(string </w:t>
-      </w:r>
-      <w:r>
-        <w:rPr>
-          <w:b/>
-          <w:noProof/>
-        </w:rPr>
-        <w:t>emailDomain</w:t>
-      </w:r>
-      <w:r>
-        <w:rPr>
-          <w:b/>
-          <w:noProof/>
-        </w:rPr>
-        <w:t>)</w:t>
-      </w:r>
-    </w:p>
-    <w:p>
-      <w:pPr>
-        <w:pStyle w:val="ac"/>
+        <w:t>(string emailDomain)</w:t>
+      </w:r>
+    </w:p>
+    <w:p>
+      <w:pPr>
+        <w:pStyle w:val="ListParagraph"/>
         <w:numPr>
           <w:ilvl w:val="1"/>
           <w:numId w:val="5"/>
@@ -535,18 +414,49 @@
         <w:spacing w:before="0" w:after="200"/>
       </w:pPr>
       <w:r>
-        <w:t>Връща колекция от хора с еднакъв домейн, сортирани по имейл.</w:t>
-      </w:r>
-    </w:p>
-    <w:p>
-      <w:pPr>
-        <w:pStyle w:val="ac"/>
+        <w:t xml:space="preserve">Връща </w:t>
+      </w:r>
+      <w:r>
+        <w:rPr>
+          <w:b/>
+          <w:bCs/>
+        </w:rPr>
+        <w:t>колекция от хора</w:t>
+      </w:r>
+      <w:r>
+        <w:t xml:space="preserve"> с еднакъв </w:t>
+      </w:r>
+      <w:r>
+        <w:rPr>
+          <w:b/>
+          <w:bCs/>
+        </w:rPr>
+        <w:t>домейн</w:t>
+      </w:r>
+      <w:r>
+        <w:t xml:space="preserve">, </w:t>
+      </w:r>
+      <w:r>
+        <w:t>сортирани по</w:t>
+      </w:r>
+      <w:r>
+        <w:rPr>
+          <w:b/>
+          <w:bCs/>
+        </w:rPr>
+        <w:t xml:space="preserve"> имейл</w:t>
+      </w:r>
+    </w:p>
+    <w:p>
+      <w:pPr>
+        <w:pStyle w:val="ListParagraph"/>
         <w:numPr>
           <w:ilvl w:val="0"/>
           <w:numId w:val="5"/>
         </w:numPr>
         <w:spacing w:before="0" w:after="200"/>
         <w:rPr>
+          <w:rFonts w:ascii="Consolas" w:hAnsi="Consolas" w:cs="Consolas"/>
           <w:b/>
           <w:noProof/>
         </w:rPr>
@@ -554,59 +464,47 @@
       <w:r>
         <w:rPr>
           <w:rStyle w:val="CodeChar"/>
-        </w:rPr>
-        <w:t xml:space="preserve">IEnumerable&lt;Person&gt; </w:t>
-      </w:r>
-      <w:r>
-        <w:rPr>
-          <w:rStyle w:val="CodeChar"/>
-        </w:rPr>
-        <w:t>FindPeople</w:t>
-      </w:r>
-      <w:r>
-        <w:rPr>
+          <w:rFonts w:cs="Consolas"/>
+        </w:rPr>
+        <w:t>IEnumerable&lt;Person&gt; FindPeople</w:t>
+      </w:r>
+      <w:r>
+        <w:rPr>
+          <w:rFonts w:ascii="Consolas" w:hAnsi="Consolas" w:cs="Consolas"/>
           <w:b/>
           <w:noProof/>
         </w:rPr>
-        <w:t xml:space="preserve">(string </w:t>
-      </w:r>
-      <w:r>
-        <w:rPr>
-          <w:b/>
-          <w:noProof/>
-        </w:rPr>
-        <w:t xml:space="preserve">name, </w:t>
-      </w:r>
-      <w:r>
-        <w:rPr>
-          <w:b/>
-          <w:noProof/>
-        </w:rPr>
-        <w:t xml:space="preserve">string </w:t>
-      </w:r>
-      <w:r>
-        <w:rPr>
-          <w:b/>
-          <w:noProof/>
-        </w:rPr>
-        <w:t>town</w:t>
-      </w:r>
-      <w:r>
-        <w:rPr>
-          <w:b/>
-          <w:noProof/>
-        </w:rPr>
-        <w:t>)</w:t>
-      </w:r>
-    </w:p>
-    <w:p>
-      <w:pPr>
-        <w:pStyle w:val="ac"/>
+        <w:t>(string name, string town)</w:t>
+      </w:r>
+    </w:p>
+    <w:p>
+      <w:pPr>
+        <w:pStyle w:val="ListParagraph"/>
         <w:spacing w:before="0" w:after="200"/>
         <w:ind w:left="1440"/>
       </w:pPr>
       <w:r>
-        <w:t>Връща колекция от хора с еднакво име и град, сортирани по имейл.</w:t>
+        <w:t xml:space="preserve">Връща </w:t>
+      </w:r>
+      <w:r>
+        <w:rPr>
+          <w:b/>
+          <w:bCs/>
+        </w:rPr>
+        <w:t>колекция от хора</w:t>
+      </w:r>
+      <w:r>
+        <w:t xml:space="preserve"> с еднакво </w:t>
+      </w:r>
+      <w:r>
+        <w:rPr>
+          <w:b/>
+          <w:bCs/>
+        </w:rPr>
+        <w:t>име и град</w:t>
+      </w:r>
+      <w:r>
+        <w:t>, сортирани по имейл</w:t>
       </w:r>
     </w:p>
     <w:p>
@@ -834,17 +732,15 @@
         <w:rPr>
           <w:bCs/>
         </w:rPr>
-        <w:t xml:space="preserve">Проектът идва със </w:t>
-      </w:r>
-      <w:proofErr w:type="spellStart"/>
-      <w:r>
-        <w:rPr>
-          <w:b/>
-          <w:bCs/>
-        </w:rPr>
-        <w:t>unit</w:t>
-      </w:r>
-      <w:proofErr w:type="spellEnd"/>
+        <w:t xml:space="preserve">Проектът идва с </w:t>
+      </w:r>
+      <w:r>
+        <w:rPr>
+          <w:b/>
+          <w:bCs/>
+        </w:rPr>
+        <w:t>компонентни</w:t>
+      </w:r>
       <w:r>
         <w:rPr>
           <w:b/>
@@ -862,25 +758,35 @@
         </w:rPr>
         <w:t xml:space="preserve"> </w:t>
       </w:r>
-      <w:proofErr w:type="spellStart"/>
-      <w:r>
-        <w:rPr>
-          <w:b/>
-        </w:rPr>
-        <w:t>performance</w:t>
-      </w:r>
-      <w:proofErr w:type="spellEnd"/>
-      <w:r>
-        <w:rPr>
-          <w:b/>
-        </w:rPr>
-        <w:t xml:space="preserve"> тестове</w:t>
-      </w:r>
-      <w:r>
-        <w:rPr>
-          <w:bCs/>
-        </w:rPr>
-        <w:t xml:space="preserve">, който проверят функционалността </w:t>
+      <w:r>
+        <w:rPr>
+          <w:b/>
+        </w:rPr>
+        <w:t>тестове</w:t>
+      </w:r>
+      <w:r>
+        <w:rPr>
+          <w:b/>
+        </w:rPr>
+        <w:t xml:space="preserve"> за производителност</w:t>
+      </w:r>
+      <w:r>
+        <w:rPr>
+          <w:bCs/>
+        </w:rPr>
+        <w:t>, който проверя</w:t>
+      </w:r>
+      <w:r>
+        <w:rPr>
+          <w:bCs/>
+        </w:rPr>
+        <w:t>ва</w:t>
+      </w:r>
+      <w:r>
+        <w:rPr>
+          <w:bCs/>
+        </w:rPr>
+        <w:t xml:space="preserve">т функционалността </w:t>
       </w:r>
       <w:r>
         <w:rPr>
@@ -891,31 +797,13 @@
       <w:r>
         <w:t>“</w:t>
       </w:r>
-      <w:proofErr w:type="spellStart"/>
-      <w:r>
-        <w:rPr>
-          <w:b/>
-          <w:bCs/>
-        </w:rPr>
-        <w:t>person</w:t>
-      </w:r>
-      <w:proofErr w:type="spellEnd"/>
-      <w:r>
-        <w:rPr>
-          <w:b/>
-          <w:bCs/>
-        </w:rPr>
-        <w:t xml:space="preserve"> </w:t>
-      </w:r>
-      <w:proofErr w:type="spellStart"/>
-      <w:r>
-        <w:rPr>
-          <w:b/>
-          <w:bCs/>
-        </w:rPr>
-        <w:t>collection</w:t>
-      </w:r>
-      <w:proofErr w:type="spellEnd"/>
+      <w:r>
+        <w:rPr>
+          <w:b/>
+          <w:bCs/>
+        </w:rPr>
+        <w:t>person collection</w:t>
+      </w:r>
       <w:r>
         <w:rPr>
           <w:bCs/>
@@ -996,18 +884,48 @@
     </w:p>
     <w:p>
       <w:r>
-        <w:t>Първо трябва да дефинираме структурите от данни, за да изпълни</w:t>
+        <w:t xml:space="preserve">Първо трябва да </w:t>
+      </w:r>
+      <w:r>
+        <w:rPr>
+          <w:b/>
+          <w:bCs/>
+        </w:rPr>
+        <w:t>дефинираме</w:t>
+      </w:r>
+      <w:r>
+        <w:t xml:space="preserve"> </w:t>
+      </w:r>
+      <w:r>
+        <w:rPr>
+          <w:b/>
+          <w:bCs/>
+        </w:rPr>
+        <w:t>структурите от данни</w:t>
+      </w:r>
+      <w:r>
+        <w:t>, за да изпълни</w:t>
       </w:r>
       <w:r>
         <w:t>м</w:t>
       </w:r>
       <w:r>
-        <w:t xml:space="preserve"> ефективно операциите:</w:t>
-      </w:r>
-    </w:p>
-    <w:p>
-      <w:pPr>
-        <w:pStyle w:val="ac"/>
+        <w:t xml:space="preserve"> </w:t>
+      </w:r>
+      <w:r>
+        <w:rPr>
+          <w:b/>
+          <w:bCs/>
+        </w:rPr>
+        <w:t>ефективно</w:t>
+      </w:r>
+      <w:r>
+        <w:t xml:space="preserve"> операциите:</w:t>
+      </w:r>
+    </w:p>
+    <w:p>
+      <w:pPr>
+        <w:pStyle w:val="ListParagraph"/>
         <w:numPr>
           <w:ilvl w:val="0"/>
           <w:numId w:val="6"/>
@@ -1025,29 +943,30 @@
           <w:b/>
           <w:bCs/>
         </w:rPr>
-        <w:t xml:space="preserve">намерим </w:t>
-      </w:r>
-      <w:proofErr w:type="spellStart"/>
-      <w:r>
-        <w:rPr>
-          <w:b/>
-          <w:bCs/>
-        </w:rPr>
-        <w:t>person</w:t>
-      </w:r>
-      <w:proofErr w:type="spellEnd"/>
-      <w:r>
-        <w:rPr>
-          <w:b/>
-          <w:bCs/>
-        </w:rPr>
-        <w:t xml:space="preserve"> чрез имейл</w:t>
-      </w:r>
-      <w:r>
-        <w:t xml:space="preserve"> може да използваме речник. Очакваме да има най-много един човек с такъв имейл </w:t>
-      </w:r>
-      <w:r>
-        <w:t>(припомнете си, че имейлът е уникален</w:t>
+        <w:t>намерим person чрез имейл</w:t>
+      </w:r>
+      <w:r>
+        <w:t xml:space="preserve"> може да използваме </w:t>
+      </w:r>
+      <w:r>
+        <w:rPr>
+          <w:b/>
+          <w:bCs/>
+        </w:rPr>
+        <w:t>речник</w:t>
+      </w:r>
+      <w:r>
+        <w:t xml:space="preserve">. Очакваме да има най-много един човек с такъв имейл </w:t>
+      </w:r>
+      <w:r>
+        <w:t xml:space="preserve">(припомнете си, че имейлът е </w:t>
+      </w:r>
+      <w:r>
+        <w:rPr>
+          <w:b/>
+          <w:bCs/>
+        </w:rPr>
+        <w:t>уникален</w:t>
       </w:r>
       <w:r>
         <w:t>)</w:t>
@@ -1106,7 +1025,7 @@
     </w:p>
     <w:p>
       <w:pPr>
-        <w:pStyle w:val="ac"/>
+        <w:pStyle w:val="ListParagraph"/>
         <w:numPr>
           <w:ilvl w:val="0"/>
           <w:numId w:val="6"/>
@@ -1120,25 +1039,67 @@
         <w:lastRenderedPageBreak/>
         <w:t xml:space="preserve">За да намерим всички обекти </w:t>
       </w:r>
-      <w:proofErr w:type="spellStart"/>
-      <w:r>
+      <w:r>
+        <w:rPr>
+          <w:b/>
+          <w:bCs/>
+        </w:rPr>
         <w:t>person</w:t>
       </w:r>
-      <w:proofErr w:type="spellEnd"/>
-      <w:r>
-        <w:t xml:space="preserve"> с еднакви имейл домейни, може да използваме речник. Ще използваме имейл домейна като ключ, а като стойност сортиран сет о</w:t>
-      </w:r>
-      <w:r>
+      <w:r>
+        <w:t xml:space="preserve"> с еднакви имейл </w:t>
+      </w:r>
+      <w:r>
+        <w:rPr>
+          <w:b/>
+          <w:bCs/>
+        </w:rPr>
+        <w:t>домейни</w:t>
+      </w:r>
+      <w:r>
+        <w:t xml:space="preserve">, може да използваме </w:t>
+      </w:r>
+      <w:r>
+        <w:rPr>
+          <w:b/>
+          <w:bCs/>
+        </w:rPr>
+        <w:t>речник</w:t>
+      </w:r>
+      <w:r>
+        <w:t xml:space="preserve">. Ще използваме имейл домейна като </w:t>
+      </w:r>
+      <w:r>
+        <w:rPr>
+          <w:b/>
+          <w:bCs/>
+        </w:rPr>
+        <w:t>ключ</w:t>
+      </w:r>
+      <w:r>
+        <w:t xml:space="preserve">, а като стойност </w:t>
+      </w:r>
+      <w:r>
+        <w:rPr>
+          <w:b/>
+          <w:bCs/>
+        </w:rPr>
+        <w:t>сортиран сет о</w:t>
+      </w:r>
+      <w:r>
+        <w:rPr>
+          <w:b/>
+          <w:bCs/>
+        </w:rPr>
         <w:t>т</w:t>
       </w:r>
       <w:r>
-        <w:t xml:space="preserve"> </w:t>
-      </w:r>
-      <w:proofErr w:type="spellStart"/>
-      <w:r>
-        <w:t>person</w:t>
-      </w:r>
-      <w:proofErr w:type="spellEnd"/>
+        <w:rPr>
+          <w:b/>
+          <w:bCs/>
+        </w:rPr>
+        <w:t xml:space="preserve"> person</w:t>
+      </w:r>
       <w:r>
         <w:t>:</w:t>
       </w:r>
@@ -1200,7 +1161,7 @@
     </w:p>
     <w:p>
       <w:pPr>
-        <w:pStyle w:val="ac"/>
+        <w:pStyle w:val="ListParagraph"/>
         <w:numPr>
           <w:ilvl w:val="0"/>
           <w:numId w:val="6"/>
@@ -1211,37 +1172,81 @@
         </w:rPr>
       </w:pPr>
       <w:r>
-        <w:t xml:space="preserve">За да намерим всички обекти </w:t>
-      </w:r>
-      <w:proofErr w:type="spellStart"/>
-      <w:r>
-        <w:t>person</w:t>
-      </w:r>
-      <w:proofErr w:type="spellEnd"/>
-      <w:r>
-        <w:t xml:space="preserve"> по име и град може да използваме </w:t>
-      </w:r>
-      <w:proofErr w:type="spellStart"/>
-      <w:r>
-        <w:t>хеш</w:t>
-      </w:r>
-      <w:proofErr w:type="spellEnd"/>
-      <w:r>
-        <w:t xml:space="preserve"> таблица. Може да комбинираме името и град</w:t>
-      </w:r>
-      <w:r>
+        <w:t xml:space="preserve">За да намерим всички обекти person по </w:t>
+      </w:r>
+      <w:r>
+        <w:rPr>
+          <w:b/>
+          <w:bCs/>
+        </w:rPr>
+        <w:t>име и град</w:t>
+      </w:r>
+      <w:r>
+        <w:t xml:space="preserve"> може да използваме </w:t>
+      </w:r>
+      <w:r>
+        <w:rPr>
+          <w:b/>
+          <w:bCs/>
+        </w:rPr>
+        <w:t>хеш таблица</w:t>
+      </w:r>
+      <w:r>
+        <w:t>. Може да комбинираме</w:t>
+      </w:r>
+      <w:r>
+        <w:rPr>
+          <w:b/>
+          <w:bCs/>
+        </w:rPr>
+        <w:t xml:space="preserve"> името и град</w:t>
+      </w:r>
+      <w:r>
+        <w:rPr>
+          <w:b/>
+          <w:bCs/>
+        </w:rPr>
         <w:t>а</w:t>
       </w:r>
       <w:r>
-        <w:t xml:space="preserve"> като един низ и да го използваме като ключ и сортиран сет от </w:t>
-      </w:r>
-      <w:proofErr w:type="spellStart"/>
-      <w:r>
-        <w:t>person</w:t>
-      </w:r>
-      <w:proofErr w:type="spellEnd"/>
-      <w:r>
-        <w:t xml:space="preserve"> като стойност:</w:t>
+        <w:rPr>
+          <w:b/>
+          <w:bCs/>
+        </w:rPr>
+        <w:t xml:space="preserve"> като един низ</w:t>
+      </w:r>
+      <w:r>
+        <w:t xml:space="preserve"> и да го използваме като </w:t>
+      </w:r>
+      <w:r>
+        <w:rPr>
+          <w:b/>
+          <w:bCs/>
+        </w:rPr>
+        <w:t>ключ</w:t>
+      </w:r>
+      <w:r>
+        <w:t xml:space="preserve"> и </w:t>
+      </w:r>
+      <w:r>
+        <w:rPr>
+          <w:b/>
+          <w:bCs/>
+        </w:rPr>
+        <w:t>сортиран сет</w:t>
+      </w:r>
+      <w:r>
+        <w:t xml:space="preserve"> от person като </w:t>
+      </w:r>
+      <w:r>
+        <w:rPr>
+          <w:b/>
+          <w:bCs/>
+        </w:rPr>
+        <w:t>стойност</w:t>
+      </w:r>
+      <w:r>
+        <w:t>:</w:t>
       </w:r>
     </w:p>
     <w:p>
@@ -1301,7 +1306,39 @@
     </w:p>
     <w:p>
       <w:r>
-        <w:t xml:space="preserve">Имаме три разделени структури от данни, които работят заедно за да се постигне ефективност </w:t>
+        <w:t xml:space="preserve">Имаме </w:t>
+      </w:r>
+      <w:r>
+        <w:rPr>
+          <w:b/>
+          <w:bCs/>
+        </w:rPr>
+        <w:t>три</w:t>
+      </w:r>
+      <w:r>
+        <w:t xml:space="preserve"> </w:t>
+      </w:r>
+      <w:r>
+        <w:t>отделни</w:t>
+      </w:r>
+      <w:r>
+        <w:t xml:space="preserve"> структури от данни, които работят заедно</w:t>
+      </w:r>
+      <w:r>
+        <w:t>,</w:t>
+      </w:r>
+      <w:r>
+        <w:t xml:space="preserve"> за да се постигне </w:t>
+      </w:r>
+      <w:r>
+        <w:rPr>
+          <w:b/>
+          <w:bCs/>
+        </w:rPr>
+        <w:t>ефективност</w:t>
+      </w:r>
+      <w:r>
+        <w:t xml:space="preserve"> </w:t>
       </w:r>
       <w:r>
         <w:t>н</w:t>
@@ -1313,7 +1350,7 @@
         <w:t xml:space="preserve">на </w:t>
       </w:r>
       <w:r>
-        <w:t xml:space="preserve"> структура</w:t>
+        <w:t>структура</w:t>
       </w:r>
       <w:r>
         <w:t>та</w:t>
@@ -1328,12 +1365,32 @@
         <w:t>“person collection”</w:t>
       </w:r>
       <w:r>
-        <w:t xml:space="preserve">. Когато комбинираме структури от данни, винаги трябва да поддържаме структурите от данни актуални: </w:t>
-      </w:r>
-    </w:p>
-    <w:p>
-      <w:pPr>
-        <w:pStyle w:val="ac"/>
+        <w:t xml:space="preserve">. Когато </w:t>
+      </w:r>
+      <w:r>
+        <w:rPr>
+          <w:b/>
+          <w:bCs/>
+        </w:rPr>
+        <w:t>комбинираме</w:t>
+      </w:r>
+      <w:r>
+        <w:t xml:space="preserve"> структури от данни, винаги трябва да поддържаме структурите от данни </w:t>
+      </w:r>
+      <w:r>
+        <w:rPr>
+          <w:b/>
+          <w:bCs/>
+        </w:rPr>
+        <w:t>актуални</w:t>
+      </w:r>
+      <w:r>
+        <w:t xml:space="preserve">: </w:t>
+      </w:r>
+    </w:p>
+    <w:p>
+      <w:pPr>
+        <w:pStyle w:val="ListParagraph"/>
         <w:numPr>
           <w:ilvl w:val="0"/>
           <w:numId w:val="6"/>
@@ -1356,12 +1413,22 @@
         <w:t xml:space="preserve"> </w:t>
       </w:r>
       <w:r>
-        <w:t>трябва да добавя стойност за всички структури от данни.</w:t>
-      </w:r>
-    </w:p>
-    <w:p>
-      <w:pPr>
-        <w:pStyle w:val="ac"/>
+        <w:t xml:space="preserve">трябва да </w:t>
+      </w:r>
+      <w:r>
+        <w:rPr>
+          <w:b/>
+          <w:bCs/>
+        </w:rPr>
+        <w:t>добавя стойност</w:t>
+      </w:r>
+      <w:r>
+        <w:t xml:space="preserve"> за всички структури от данни.</w:t>
+      </w:r>
+    </w:p>
+    <w:p>
+      <w:pPr>
+        <w:pStyle w:val="ListParagraph"/>
         <w:numPr>
           <w:ilvl w:val="0"/>
           <w:numId w:val="6"/>
@@ -1384,12 +1451,22 @@
         <w:t xml:space="preserve"> </w:t>
       </w:r>
       <w:r>
-        <w:t>трябва да актуализира всички структури от данни, за да съдържа правилни данни.</w:t>
-      </w:r>
-    </w:p>
-    <w:p>
-      <w:pPr>
-        <w:pStyle w:val="ac"/>
+        <w:t xml:space="preserve">трябва да </w:t>
+      </w:r>
+      <w:r>
+        <w:rPr>
+          <w:b/>
+          <w:bCs/>
+        </w:rPr>
+        <w:t>актуализира</w:t>
+      </w:r>
+      <w:r>
+        <w:t xml:space="preserve"> всички структури от данни, за да съдържа правилни данни.</w:t>
+      </w:r>
+    </w:p>
+    <w:p>
+      <w:pPr>
+        <w:pStyle w:val="ListParagraph"/>
         <w:numPr>
           <w:ilvl w:val="0"/>
           <w:numId w:val="6"/>
@@ -1412,7 +1489,17 @@
         <w:t xml:space="preserve"> </w:t>
       </w:r>
       <w:r>
-        <w:t>трябва да изтрие данните от всичките структури от данни</w:t>
+        <w:t xml:space="preserve">трябва да </w:t>
+      </w:r>
+      <w:r>
+        <w:rPr>
+          <w:b/>
+          <w:bCs/>
+        </w:rPr>
+        <w:t>изтрие</w:t>
+      </w:r>
+      <w:r>
+        <w:t xml:space="preserve"> данните от всичките структури от данни</w:t>
       </w:r>
       <w:r>
         <w:t>.</w:t>
@@ -1423,13 +1510,19 @@
         <w:spacing w:before="0" w:after="200"/>
       </w:pPr>
       <w:r>
-        <w:t xml:space="preserve">Вече сме готови да имплементираме операциите базирани </w:t>
+        <w:t>Вече сме готови да имплементираме операциите</w:t>
+      </w:r>
+      <w:r>
+        <w:t>,</w:t>
+      </w:r>
+      <w:r>
+        <w:t xml:space="preserve"> базирани </w:t>
       </w:r>
       <w:r>
         <w:t xml:space="preserve">на </w:t>
       </w:r>
       <w:r>
-        <w:t xml:space="preserve"> структурите от данни по-горе.</w:t>
+        <w:t>структурите от данни по-горе.</w:t>
       </w:r>
     </w:p>
     <w:p>
@@ -1559,13 +1652,43 @@
     </w:p>
     <w:p>
       <w:r>
-        <w:t xml:space="preserve">Преди да направи това, трябва да поговорим за допълнителните методи, които ще използваме. </w:t>
+        <w:t xml:space="preserve">Преди да направи това, трябва да поговорим за </w:t>
+      </w:r>
+      <w:r>
+        <w:rPr>
+          <w:b/>
+          <w:bCs/>
+        </w:rPr>
+        <w:t>допълнителните методи</w:t>
+      </w:r>
+      <w:r>
+        <w:t xml:space="preserve">, които ще използваме. </w:t>
       </w:r>
       <w:r>
         <w:t>Щ</w:t>
       </w:r>
       <w:r>
-        <w:t xml:space="preserve">е трябва да опростим работата с речници, съдържащи набори от стойности. Тези методи са </w:t>
+        <w:t xml:space="preserve">е трябва да опростим работата с </w:t>
+      </w:r>
+      <w:r>
+        <w:rPr>
+          <w:b/>
+          <w:bCs/>
+        </w:rPr>
+        <w:t>речници</w:t>
+      </w:r>
+      <w:r>
+        <w:t xml:space="preserve">, съдържащи </w:t>
+      </w:r>
+      <w:r>
+        <w:rPr>
+          <w:b/>
+          <w:bCs/>
+        </w:rPr>
+        <w:t>набори от стойности</w:t>
+      </w:r>
+      <w:r>
+        <w:t xml:space="preserve">. Тези методи са </w:t>
       </w:r>
       <w:r>
         <w:rPr>
@@ -1580,7 +1703,17 @@
     </w:p>
     <w:p>
       <w:r>
-        <w:t xml:space="preserve">Разширените методи в C# осигуряват специален синтаксис за добавяне на методи към клас без да бъде наследяван или променян. Методите </w:t>
+        <w:t>Разширените методи в C# осигуряват специален синтаксис за добавяне на методи към клас</w:t>
+      </w:r>
+      <w:r>
+        <w:rPr>
+          <w:b/>
+          <w:bCs/>
+        </w:rPr>
+        <w:t xml:space="preserve"> без да бъде наследяван или променян</w:t>
+      </w:r>
+      <w:r>
+        <w:t xml:space="preserve">. Методите </w:t>
       </w:r>
       <w:r>
         <w:rPr>
@@ -1596,27 +1729,77 @@
         <w:t xml:space="preserve"> в C# </w:t>
       </w:r>
       <w:r>
-        <w:t>позволяват типовете данни на входните и изходните параметри на метода да бъдат общи - типовете данни стават параметри.</w:t>
-      </w:r>
-      <w:r>
-        <w:t xml:space="preserve"> Комбинирането на разширените и </w:t>
-      </w:r>
-      <w:proofErr w:type="spellStart"/>
-      <w:r>
+        <w:t xml:space="preserve">позволяват типовете данни на </w:t>
+      </w:r>
+      <w:r>
+        <w:rPr>
+          <w:b/>
+          <w:bCs/>
+        </w:rPr>
+        <w:t>входните</w:t>
+      </w:r>
+      <w:r>
+        <w:t xml:space="preserve"> и </w:t>
+      </w:r>
+      <w:r>
+        <w:rPr>
+          <w:b/>
+          <w:bCs/>
+        </w:rPr>
+        <w:t>изходните</w:t>
+      </w:r>
+      <w:r>
+        <w:t xml:space="preserve"> параметри на метода да бъдат </w:t>
+      </w:r>
+      <w:r>
+        <w:rPr>
+          <w:b/>
+          <w:bCs/>
+        </w:rPr>
+        <w:t>общи</w:t>
+      </w:r>
+      <w:r>
+        <w:t xml:space="preserve"> - типовете данни стават </w:t>
+      </w:r>
+      <w:r>
+        <w:rPr>
+          <w:b/>
+          <w:bCs/>
+        </w:rPr>
+        <w:t>параметри</w:t>
+      </w:r>
+      <w:r>
+        <w:t>.</w:t>
+      </w:r>
+      <w:r>
+        <w:t xml:space="preserve"> Комбинирането на </w:t>
+      </w:r>
+      <w:r>
+        <w:rPr>
+          <w:b/>
+          <w:bCs/>
+        </w:rPr>
+        <w:t>разширените</w:t>
+      </w:r>
+      <w:r>
+        <w:t xml:space="preserve"> и </w:t>
+      </w:r>
+      <w:r>
+        <w:rPr>
+          <w:b/>
+          <w:bCs/>
+        </w:rPr>
         <w:t>generic</w:t>
       </w:r>
-      <w:proofErr w:type="spellEnd"/>
       <w:r>
         <w:t xml:space="preserve"> методи може да разшири речниците в C# (</w:t>
       </w:r>
-      <w:proofErr w:type="spellStart"/>
       <w:r>
         <w:rPr>
           <w:rStyle w:val="CodeChar"/>
         </w:rPr>
         <w:t>IDictionary</w:t>
       </w:r>
-      <w:proofErr w:type="spellEnd"/>
       <w:r>
         <w:rPr>
           <w:lang w:val="en-GB"/>
@@ -1624,7 +1807,13 @@
         <w:t xml:space="preserve"> interface</w:t>
       </w:r>
       <w:r>
-        <w:t>) и да добави полезни метода за спестяване на код.</w:t>
+        <w:t>) и да добави полезни метод</w:t>
+      </w:r>
+      <w:r>
+        <w:t>и</w:t>
+      </w:r>
+      <w:r>
+        <w:t xml:space="preserve"> за спестяване на код.</w:t>
       </w:r>
     </w:p>
     <w:p>
@@ -1677,6 +1866,9 @@
         <w:t>добавя стойност към колекция от ключове</w:t>
       </w:r>
       <w:r>
+        <w:t>,</w:t>
+      </w:r>
+      <w:r>
         <w:t xml:space="preserve"> свързани към </w:t>
       </w:r>
       <w:r>
@@ -1687,7 +1879,27 @@
         <w:t>централен ключ</w:t>
       </w:r>
       <w:r>
-        <w:t>. Ако този ключ не съществува, първо се създава колекцията:</w:t>
+        <w:t xml:space="preserve">. Ако този ключ </w:t>
+      </w:r>
+      <w:r>
+        <w:rPr>
+          <w:b/>
+          <w:bCs/>
+        </w:rPr>
+        <w:t>не съществува</w:t>
+      </w:r>
+      <w:r>
+        <w:t xml:space="preserve">, първо се </w:t>
+      </w:r>
+      <w:r>
+        <w:rPr>
+          <w:b/>
+          <w:bCs/>
+        </w:rPr>
+        <w:t>създава колекцията</w:t>
+      </w:r>
+      <w:r>
+        <w:t>:</w:t>
       </w:r>
     </w:p>
     <w:p>
@@ -1769,7 +1981,17 @@
         <w:t>.</w:t>
       </w:r>
       <w:r>
-        <w:t xml:space="preserve"> Той връща всички стойности за определен ключ за речника.  Приема се, че ключът съдържа колекция от стойности или нищо, ако не съществува.</w:t>
+        <w:t xml:space="preserve"> Той връща </w:t>
+      </w:r>
+      <w:r>
+        <w:rPr>
+          <w:b/>
+          <w:bCs/>
+        </w:rPr>
+        <w:t>всички стойности</w:t>
+      </w:r>
+      <w:r>
+        <w:t xml:space="preserve"> за определен ключ за речника.  Приема се, че ключът съдържа колекция от стойности или нищо, ако не съществува.</w:t>
       </w:r>
     </w:p>
     <w:p>
@@ -1832,7 +2054,7 @@
     </w:p>
     <w:p>
       <w:pPr>
-        <w:pStyle w:val="3"/>
+        <w:pStyle w:val="Heading3"/>
         <w:rPr>
           <w:noProof/>
           <w:lang w:val="en-GB"/>
@@ -1859,7 +2081,6 @@
       <w:r>
         <w:t xml:space="preserve">. Трябва да върнем </w:t>
       </w:r>
-      <w:proofErr w:type="spellStart"/>
       <w:r>
         <w:rPr>
           <w:b/>
@@ -1867,7 +2088,6 @@
         </w:rPr>
         <w:t>false</w:t>
       </w:r>
-      <w:proofErr w:type="spellEnd"/>
       <w:r>
         <w:t xml:space="preserve">, ако вече имаме такъв </w:t>
       </w:r>
@@ -1962,15 +2182,7 @@
         <w:t>добавим</w:t>
       </w:r>
       <w:r>
-        <w:t xml:space="preserve"> нов </w:t>
-      </w:r>
-      <w:proofErr w:type="spellStart"/>
-      <w:r>
-        <w:t>person</w:t>
-      </w:r>
-      <w:proofErr w:type="spellEnd"/>
-      <w:r>
-        <w:t>:</w:t>
+        <w:t xml:space="preserve"> нов person:</w:t>
       </w:r>
     </w:p>
     <w:p>
@@ -2091,7 +2303,7 @@
     </w:p>
     <w:p>
       <w:pPr>
-        <w:pStyle w:val="3"/>
+        <w:pStyle w:val="Heading3"/>
         <w:rPr>
           <w:noProof/>
           <w:lang w:val="en-GB"/>
@@ -2121,13 +2333,16 @@
         <w:t>Count</w:t>
       </w:r>
       <w:r>
-        <w:t>, за да взимаме броя  на хората във всяка колекция (броя трябва да бъде еднакъв).</w:t>
-      </w:r>
-      <w:r>
-        <w:rPr>
-          <w:lang w:val="en-GB"/>
-        </w:rPr>
-        <w:t xml:space="preserve"> It is trivial:</w:t>
+        <w:t>, за да взимаме броя  на хората във всяка колекция (броя</w:t>
+      </w:r>
+      <w:r>
+        <w:t>т</w:t>
+      </w:r>
+      <w:r>
+        <w:t xml:space="preserve"> трябва да бъде еднакъв</w:t>
+      </w:r>
+      <w:r>
+        <w:t>):</w:t>
       </w:r>
     </w:p>
     <w:p>
@@ -2186,7 +2401,7 @@
     </w:p>
     <w:p>
       <w:pPr>
-        <w:pStyle w:val="3"/>
+        <w:pStyle w:val="Heading3"/>
         <w:rPr>
           <w:noProof/>
           <w:lang w:val="en-GB"/>
@@ -2220,7 +2435,20 @@
         <w:t>TryGetValue()</w:t>
       </w:r>
       <w:r>
-        <w:t>, защото може да няма такъв имейл в нашия речник.</w:t>
+        <w:t xml:space="preserve">, защото може да </w:t>
+      </w:r>
+      <w:r>
+        <w:rPr>
+          <w:b/>
+          <w:bCs/>
+        </w:rPr>
+        <w:t>няма</w:t>
+      </w:r>
+      <w:r>
+        <w:t xml:space="preserve"> такъв имейл в нашия речник</w:t>
+      </w:r>
+      <w:r>
+        <w:t>:</w:t>
       </w:r>
     </w:p>
     <w:p>
@@ -2279,7 +2507,7 @@
     </w:p>
     <w:p>
       <w:pPr>
-        <w:pStyle w:val="3"/>
+        <w:pStyle w:val="Heading3"/>
         <w:rPr>
           <w:noProof/>
           <w:lang w:val="en-GB"/>
@@ -2313,9 +2541,18 @@
         <w:t>AddPerson()</w:t>
       </w:r>
       <w:r>
-        <w:t xml:space="preserve">. Опитайте се да намерите човек. Ако не съществува, върнете </w:t>
-      </w:r>
-      <w:proofErr w:type="spellStart"/>
+        <w:t xml:space="preserve">. Опитайте се да намерите човек. Ако </w:t>
+      </w:r>
+      <w:r>
+        <w:rPr>
+          <w:b/>
+          <w:bCs/>
+        </w:rPr>
+        <w:t>не съществува</w:t>
+      </w:r>
+      <w:r>
+        <w:t xml:space="preserve">, върнете </w:t>
+      </w:r>
       <w:r>
         <w:rPr>
           <w:b/>
@@ -2323,7 +2560,6 @@
         </w:rPr>
         <w:t>false</w:t>
       </w:r>
-      <w:proofErr w:type="spellEnd"/>
       <w:r>
         <w:t>:</w:t>
       </w:r>
@@ -2379,7 +2615,27 @@
     </w:p>
     <w:p>
       <w:r>
-        <w:t>След това премахваме по имейл. Намираме домейна и го премахваме. Накрая премахваме по град.</w:t>
+        <w:t xml:space="preserve">След това </w:t>
+      </w:r>
+      <w:r>
+        <w:rPr>
+          <w:b/>
+          <w:bCs/>
+        </w:rPr>
+        <w:t>премахваме по имейл</w:t>
+      </w:r>
+      <w:r>
+        <w:t xml:space="preserve">. Намираме </w:t>
+      </w:r>
+      <w:r>
+        <w:rPr>
+          <w:b/>
+          <w:bCs/>
+        </w:rPr>
+        <w:t>домейна</w:t>
+      </w:r>
+      <w:r>
+        <w:t xml:space="preserve"> и го премахваме. Накрая премахваме по град.</w:t>
       </w:r>
     </w:p>
     <w:p>
@@ -2439,17 +2695,25 @@
     </w:p>
     <w:p>
       <w:r>
-        <w:t xml:space="preserve">Стартирайте </w:t>
-      </w:r>
-      <w:proofErr w:type="spellStart"/>
-      <w:r>
-        <w:rPr>
-          <w:b/>
-          <w:bCs/>
-        </w:rPr>
-        <w:t>unit</w:t>
-      </w:r>
-      <w:proofErr w:type="spellEnd"/>
+        <w:t>Стартираме</w:t>
+      </w:r>
+      <w:r>
+        <w:t xml:space="preserve"> </w:t>
+      </w:r>
+      <w:r>
+        <w:rPr>
+          <w:b/>
+          <w:bCs/>
+        </w:rPr>
+        <w:t>компонентни</w:t>
+      </w:r>
+      <w:r>
+        <w:rPr>
+          <w:b/>
+          <w:bCs/>
+        </w:rPr>
+        <w:t>те</w:t>
+      </w:r>
       <w:r>
         <w:rPr>
           <w:b/>
@@ -2458,7 +2722,16 @@
         <w:t xml:space="preserve"> тестовете </w:t>
       </w:r>
       <w:r>
-        <w:t xml:space="preserve">– някои ще бъдат успешни други няма да бъдат  </w:t>
+        <w:t>– някои ще бъдат успешни</w:t>
+      </w:r>
+      <w:r>
+        <w:t>,</w:t>
+      </w:r>
+      <w:r>
+        <w:t xml:space="preserve"> други няма да бъдат</w:t>
+      </w:r>
+      <w:r>
+        <w:t>:</w:t>
       </w:r>
     </w:p>
     <w:p>
@@ -2511,25 +2784,8 @@
       </w:r>
     </w:p>
     <w:p>
-      <w:r>
-        <w:t>Добре, нека</w:t>
-      </w:r>
-      <w:r>
-        <w:t xml:space="preserve"> да</w:t>
-      </w:r>
-      <w:r>
-        <w:t xml:space="preserve"> изпълним всички тестове</w:t>
-      </w:r>
-      <w:r>
-        <w:t xml:space="preserve"> отново</w:t>
-      </w:r>
-      <w:r>
-        <w:t>!</w:t>
-      </w:r>
-    </w:p>
-    <w:p>
-      <w:pPr>
-        <w:pStyle w:val="3"/>
+      <w:pPr>
+        <w:pStyle w:val="Heading3"/>
         <w:rPr>
           <w:noProof/>
         </w:rPr>
@@ -2592,16 +2848,32 @@
         <w:t>personsByEmailDomain</w:t>
       </w:r>
       <w:r>
-        <w:t>, заради това не трябва да правим допълнителна проверка. Ключът</w:t>
+        <w:t xml:space="preserve">, </w:t>
+      </w:r>
+      <w:r>
+        <w:t xml:space="preserve">затова </w:t>
+      </w:r>
+      <w:r>
+        <w:t>не трябва да правим допълнителна проверка. Ключът</w:t>
       </w:r>
       <w:r>
         <w:t xml:space="preserve"> г</w:t>
       </w:r>
       <w:r>
-        <w:t xml:space="preserve">арантирано ще бъде създаден, когато </w:t>
-      </w:r>
-      <w:r>
-        <w:t xml:space="preserve">се </w:t>
+        <w:t xml:space="preserve">арантирано ще бъде </w:t>
+      </w:r>
+      <w:r>
+        <w:rPr>
+          <w:b/>
+          <w:bCs/>
+        </w:rPr>
+        <w:t>създаден</w:t>
+      </w:r>
+      <w:r>
+        <w:t>, когато</w:t>
+      </w:r>
+      <w:r>
+        <w:t xml:space="preserve"> </w:t>
       </w:r>
       <w:r>
         <w:rPr>
@@ -2615,19 +2887,12 @@
       <w:r>
         <w:t xml:space="preserve"> метода </w:t>
       </w:r>
-      <w:proofErr w:type="spellStart"/>
-      <w:r>
-        <w:rPr>
-          <w:rStyle w:val="ab"/>
-        </w:rPr>
-        <w:t>AddPerson</w:t>
-      </w:r>
-      <w:proofErr w:type="spellEnd"/>
-      <w:r>
-        <w:rPr>
-          <w:rStyle w:val="ab"/>
-        </w:rPr>
-        <w:t>()</w:t>
+      <w:r>
+        <w:rPr>
+          <w:rStyle w:val="Strong"/>
+          <w:rFonts w:ascii="Consolas" w:hAnsi="Consolas" w:cs="Consolas"/>
+        </w:rPr>
+        <w:t>AddPerson()</w:t>
       </w:r>
       <w:r>
         <w:t>.</w:t>
@@ -2714,7 +2979,24 @@
     </w:p>
     <w:p>
       <w:r>
-        <w:t xml:space="preserve">Стартирайте </w:t>
+        <w:t>Стартираме</w:t>
+      </w:r>
+      <w:r>
+        <w:t xml:space="preserve"> </w:t>
+      </w:r>
+      <w:r>
+        <w:rPr>
+          <w:b/>
+          <w:bCs/>
+        </w:rPr>
+        <w:t>компонентни</w:t>
+      </w:r>
+      <w:r>
+        <w:rPr>
+          <w:b/>
+          <w:bCs/>
+        </w:rPr>
+        <w:t>те</w:t>
       </w:r>
       <w:r>
         <w:rPr>
@@ -2722,7 +3004,7 @@
           <w:bCs/>
           <w:lang w:val="en-US"/>
         </w:rPr>
-        <w:t xml:space="preserve">unit </w:t>
+        <w:t xml:space="preserve"> </w:t>
       </w:r>
       <w:r>
         <w:rPr>
@@ -2819,130 +3101,107 @@
           <w:lang w:val="en-GB"/>
         </w:rPr>
       </w:pPr>
-      <w:proofErr w:type="spellStart"/>
       <w:r>
         <w:rPr>
           <w:lang w:val="en-GB"/>
         </w:rPr>
-        <w:t>Още</w:t>
-      </w:r>
-      <w:proofErr w:type="spellEnd"/>
-      <w:r>
-        <w:rPr>
-          <w:lang w:val="en-GB"/>
-        </w:rPr>
-        <w:t xml:space="preserve"> </w:t>
-      </w:r>
-      <w:proofErr w:type="spellStart"/>
-      <w:r>
-        <w:rPr>
-          <w:lang w:val="en-GB"/>
-        </w:rPr>
-        <w:t>един</w:t>
-      </w:r>
-      <w:proofErr w:type="spellEnd"/>
-      <w:r>
-        <w:rPr>
-          <w:lang w:val="en-GB"/>
-        </w:rPr>
-        <w:t xml:space="preserve"> </w:t>
-      </w:r>
-      <w:proofErr w:type="spellStart"/>
-      <w:r>
-        <w:rPr>
-          <w:lang w:val="en-GB"/>
-        </w:rPr>
-        <w:t>успешен</w:t>
-      </w:r>
-      <w:proofErr w:type="spellEnd"/>
-      <w:r>
-        <w:rPr>
-          <w:lang w:val="en-GB"/>
-        </w:rPr>
-        <w:t xml:space="preserve"> </w:t>
-      </w:r>
-      <w:proofErr w:type="spellStart"/>
-      <w:r>
-        <w:rPr>
-          <w:lang w:val="en-GB"/>
-        </w:rPr>
-        <w:t>тест</w:t>
-      </w:r>
-      <w:proofErr w:type="spellEnd"/>
-      <w:r>
-        <w:rPr>
-          <w:lang w:val="en-GB"/>
-        </w:rPr>
-        <w:t>!</w:t>
-      </w:r>
-    </w:p>
-    <w:p>
-      <w:pPr>
-        <w:pStyle w:val="3"/>
+        <w:t>Още един успешен тест!</w:t>
+      </w:r>
+    </w:p>
+    <w:p>
+      <w:pPr>
+        <w:pStyle w:val="Heading3"/>
+        <w:rPr>
+          <w:noProof/>
+        </w:rPr>
+      </w:pPr>
+      <w:r>
         <w:rPr>
           <w:noProof/>
           <w:lang w:val="en-GB"/>
         </w:rPr>
-      </w:pPr>
-      <w:r>
-        <w:rPr>
+        <w:t xml:space="preserve">FindPeople() </w:t>
+      </w:r>
+      <w:r>
+        <w:rPr>
+          <w:noProof/>
+        </w:rPr>
+        <w:t>по име и град</w:t>
+      </w:r>
+    </w:p>
+    <w:p>
+      <w:r>
+        <w:t xml:space="preserve">Сега трябва да имплементираме </w:t>
+      </w:r>
+      <w:r>
+        <w:rPr>
+          <w:b/>
+          <w:bCs/>
+        </w:rPr>
+        <w:t>метода</w:t>
+      </w:r>
+      <w:r>
+        <w:rPr>
+          <w:b/>
+          <w:bCs/>
+        </w:rPr>
+        <w:t xml:space="preserve"> </w:t>
+      </w:r>
+      <w:r>
+        <w:rPr>
+          <w:lang w:val="en-GB"/>
+        </w:rPr>
+        <w:t xml:space="preserve">the </w:t>
+      </w:r>
+      <w:r>
+        <w:rPr>
+          <w:rStyle w:val="CodeChar"/>
+          <w:lang w:val="en-GB"/>
+        </w:rPr>
+        <w:t>FindPeople</w:t>
+      </w:r>
+      <w:r>
+        <w:rPr>
+          <w:b/>
+          <w:bCs/>
           <w:noProof/>
           <w:lang w:val="en-GB"/>
         </w:rPr>
-        <w:t>FindPeople() by Name and Town</w:t>
-      </w:r>
-    </w:p>
-    <w:p>
-      <w:r>
-        <w:t xml:space="preserve">Сега трябва да имплементираме </w:t>
-      </w:r>
-      <w:r>
-        <w:rPr>
-          <w:b/>
-          <w:bCs/>
-        </w:rPr>
-        <w:t>метода</w:t>
-      </w:r>
-      <w:r>
-        <w:rPr>
-          <w:b/>
-          <w:bCs/>
-        </w:rPr>
-        <w:t xml:space="preserve"> </w:t>
-      </w:r>
-      <w:r>
-        <w:rPr>
-          <w:lang w:val="en-GB"/>
-        </w:rPr>
-        <w:t xml:space="preserve">the </w:t>
+        <w:t>(name, town)</w:t>
+      </w:r>
+      <w:r>
+        <w:t xml:space="preserve">. Може да използваме разширения метод </w:t>
       </w:r>
       <w:r>
         <w:rPr>
           <w:rStyle w:val="CodeChar"/>
-          <w:lang w:val="en-GB"/>
-        </w:rPr>
-        <w:t>FindPeople</w:t>
-      </w:r>
-      <w:r>
-        <w:rPr>
-          <w:b/>
-          <w:bCs/>
-          <w:noProof/>
-          <w:lang w:val="en-GB"/>
-        </w:rPr>
-        <w:t>(name, town)</w:t>
-      </w:r>
-      <w:r>
-        <w:t xml:space="preserve">. Може да използваме разширения метод </w:t>
-      </w:r>
-      <w:r>
-        <w:rPr>
-          <w:rStyle w:val="CodeChar"/>
         </w:rPr>
         <w:t>GetValuesForKey()</w:t>
       </w:r>
       <w:r>
-        <w:t xml:space="preserve">, за да комбинираме име и град, за да вземем комбинирания ключ. Този ключ търси в базовия речник </w:t>
+        <w:t xml:space="preserve">, за да комбинираме </w:t>
+      </w:r>
+      <w:r>
+        <w:rPr>
+          <w:b/>
+          <w:bCs/>
+        </w:rPr>
+        <w:t>име и град</w:t>
+      </w:r>
+      <w:r>
+        <w:t>. Този</w:t>
+      </w:r>
+      <w:r>
+        <w:t xml:space="preserve"> комбиниран</w:t>
+      </w:r>
+      <w:r>
+        <w:t xml:space="preserve"> ключ </w:t>
+      </w:r>
+      <w:r>
+        <w:t xml:space="preserve">се </w:t>
+      </w:r>
+      <w:r>
+        <w:t xml:space="preserve">търси в базовия речник </w:t>
       </w:r>
       <w:r>
         <w:rPr>
@@ -2952,16 +3211,16 @@
         <w:t>personsByNameAndTown</w:t>
       </w:r>
       <w:r>
-        <w:t xml:space="preserve">, който обединява </w:t>
-      </w:r>
-      <w:r>
-        <w:rPr>
-          <w:lang w:val="en-GB"/>
-        </w:rPr>
-        <w:t>{name + town}</w:t>
-      </w:r>
-      <w:r>
-        <w:t xml:space="preserve"> към колекция от хора</w:t>
+        <w:t xml:space="preserve">, който </w:t>
+      </w:r>
+      <w:r>
+        <w:t xml:space="preserve">връща </w:t>
+      </w:r>
+      <w:r>
+        <w:t>колекция от хора</w:t>
+      </w:r>
+      <w:r>
+        <w:t>.</w:t>
       </w:r>
     </w:p>
     <w:p>
@@ -3093,34 +3352,12 @@
         <w:t>Поздравления</w:t>
       </w:r>
       <w:r>
-        <w:t xml:space="preserve">! Вие успешно имплементирахте структурата от данни </w:t>
-      </w:r>
-      <w:r>
-        <w:t>“</w:t>
-      </w:r>
-      <w:proofErr w:type="spellStart"/>
-      <w:r>
-        <w:t>person</w:t>
-      </w:r>
-      <w:proofErr w:type="spellEnd"/>
-      <w:r>
-        <w:t xml:space="preserve"> </w:t>
-      </w:r>
-      <w:proofErr w:type="spellStart"/>
-      <w:r>
-        <w:t>collection</w:t>
-      </w:r>
-      <w:proofErr w:type="spellEnd"/>
-      <w:r>
-        <w:t>”</w:t>
-      </w:r>
-      <w:r>
-        <w:t>.</w:t>
-      </w:r>
-    </w:p>
-    <w:p>
-      <w:pPr>
-        <w:pStyle w:val="2"/>
+        <w:t>! Вие успешно имплементирахте структурата от данни “person collection”.</w:t>
+      </w:r>
+    </w:p>
+    <w:p>
+      <w:pPr>
+        <w:pStyle w:val="Heading2"/>
         <w:rPr>
           <w:lang w:val="en-US"/>
         </w:rPr>
@@ -3132,7 +3369,13 @@
     </w:p>
     <w:p>
       <w:r>
-        <w:t xml:space="preserve">Търговския център съдържа набор от продукти. Всеки продукт има </w:t>
+        <w:t>Търговския</w:t>
+      </w:r>
+      <w:r>
+        <w:t>т</w:t>
+      </w:r>
+      <w:r>
+        <w:t xml:space="preserve"> център съдържа набор от продукти. Всеки продукт има </w:t>
       </w:r>
       <w:r>
         <w:rPr>
@@ -3162,16 +3405,26 @@
         <w:t>производител</w:t>
       </w:r>
       <w:r>
-        <w:t>. Вашата задача е да моделирате търговския център и да направите структура от данни, ко</w:t>
+        <w:t xml:space="preserve">. Вашата задача е да моделирате търговския център и да направите </w:t>
+      </w:r>
+      <w:r>
+        <w:rPr>
+          <w:b/>
+          <w:bCs/>
+        </w:rPr>
+        <w:t>структура от данни</w:t>
+      </w:r>
+      <w:r>
+        <w:t>, ко</w:t>
       </w:r>
       <w:r>
         <w:t>я</w:t>
       </w:r>
       <w:r>
-        <w:t>то да държ</w:t>
-      </w:r>
-      <w:r>
-        <w:t>и</w:t>
+        <w:t xml:space="preserve">то да </w:t>
+      </w:r>
+      <w:r>
+        <w:t>съдържа</w:t>
       </w:r>
       <w:r>
         <w:t xml:space="preserve"> продуктите. Напишете програма, която чете </w:t>
@@ -3211,7 +3464,14 @@
         <w:spacing w:before="120" w:line="240" w:lineRule="auto"/>
       </w:pPr>
       <w:r>
-        <w:t xml:space="preserve">Добавя продукт с дадено </w:t>
+        <w:rPr>
+          <w:b/>
+          <w:bCs/>
+        </w:rPr>
+        <w:t>Добавя</w:t>
+      </w:r>
+      <w:r>
+        <w:t xml:space="preserve"> продукт с дадено </w:t>
       </w:r>
       <w:r>
         <w:rPr>
@@ -3241,7 +3501,17 @@
         <w:t>производител</w:t>
       </w:r>
       <w:r>
-        <w:t xml:space="preserve">. Позволени са дублиранията. Трябва да отпечатате </w:t>
+        <w:t xml:space="preserve">. Позволени са </w:t>
+      </w:r>
+      <w:r>
+        <w:rPr>
+          <w:b/>
+          <w:bCs/>
+        </w:rPr>
+        <w:t>дублиранията</w:t>
+      </w:r>
+      <w:r>
+        <w:t xml:space="preserve">. Трябва да отпечатате </w:t>
       </w:r>
       <w:r>
         <w:rPr>
@@ -3250,28 +3520,12 @@
         </w:rPr>
         <w:t>„</w:t>
       </w:r>
-      <w:proofErr w:type="spellStart"/>
-      <w:r>
-        <w:rPr>
-          <w:b/>
-        </w:rPr>
-        <w:t>Product</w:t>
-      </w:r>
-      <w:proofErr w:type="spellEnd"/>
-      <w:r>
-        <w:rPr>
-          <w:b/>
-        </w:rPr>
-        <w:t xml:space="preserve"> </w:t>
-      </w:r>
-      <w:proofErr w:type="spellStart"/>
-      <w:r>
-        <w:rPr>
-          <w:b/>
-        </w:rPr>
-        <w:t>added</w:t>
-      </w:r>
-      <w:proofErr w:type="spellEnd"/>
+      <w:r>
+        <w:rPr>
+          <w:b/>
+        </w:rPr>
+        <w:t>Product added</w:t>
+      </w:r>
       <w:r>
         <w:rPr>
           <w:b/>
@@ -3322,7 +3576,24 @@
         <w:spacing w:before="120" w:line="240" w:lineRule="auto"/>
       </w:pPr>
       <w:r>
-        <w:t xml:space="preserve">Изтрива всички продукти със съвпадащ </w:t>
+        <w:rPr>
+          <w:b/>
+          <w:bCs/>
+        </w:rPr>
+        <w:t>Изтрива</w:t>
+      </w:r>
+      <w:r>
+        <w:t xml:space="preserve"> всички продукти със </w:t>
+      </w:r>
+      <w:r>
+        <w:rPr>
+          <w:b/>
+          <w:bCs/>
+        </w:rPr>
+        <w:t>съвпадащ</w:t>
+      </w:r>
+      <w:r>
+        <w:t xml:space="preserve"> </w:t>
       </w:r>
       <w:r>
         <w:rPr>
@@ -3338,30 +3609,8 @@
         <w:rPr>
           <w:b/>
         </w:rPr>
-        <w:t xml:space="preserve">X </w:t>
-      </w:r>
-      <w:proofErr w:type="spellStart"/>
-      <w:r>
-        <w:rPr>
-          <w:b/>
-        </w:rPr>
-        <w:t>products</w:t>
-      </w:r>
-      <w:proofErr w:type="spellEnd"/>
-      <w:r>
-        <w:rPr>
-          <w:b/>
-        </w:rPr>
-        <w:t xml:space="preserve"> </w:t>
-      </w:r>
-      <w:proofErr w:type="spellStart"/>
-      <w:r>
-        <w:rPr>
-          <w:b/>
-        </w:rPr>
-        <w:t>deleted</w:t>
-      </w:r>
-      <w:proofErr w:type="spellEnd"/>
+        <w:t>X products deleted</w:t>
+      </w:r>
       <w:r>
         <w:t xml:space="preserve">”, където </w:t>
       </w:r>
@@ -3373,7 +3622,13 @@
         <w:t>X</w:t>
       </w:r>
       <w:r>
-        <w:t xml:space="preserve"> е броя на изтритите продукти.</w:t>
+        <w:t xml:space="preserve"> е броя</w:t>
+      </w:r>
+      <w:r>
+        <w:t>т</w:t>
+      </w:r>
+      <w:r>
+        <w:t xml:space="preserve"> на изтритите продукти.</w:t>
       </w:r>
     </w:p>
     <w:p>
@@ -3387,44 +3642,24 @@
       <w:r>
         <w:t>Отпечатайте “</w:t>
       </w:r>
-      <w:proofErr w:type="spellStart"/>
-      <w:r>
-        <w:rPr>
-          <w:b/>
-        </w:rPr>
-        <w:t>No</w:t>
-      </w:r>
-      <w:proofErr w:type="spellEnd"/>
-      <w:r>
-        <w:rPr>
-          <w:b/>
-        </w:rPr>
-        <w:t xml:space="preserve"> </w:t>
-      </w:r>
-      <w:proofErr w:type="spellStart"/>
-      <w:r>
-        <w:rPr>
-          <w:b/>
-        </w:rPr>
-        <w:t>products</w:t>
-      </w:r>
-      <w:proofErr w:type="spellEnd"/>
-      <w:r>
-        <w:rPr>
-          <w:b/>
-        </w:rPr>
-        <w:t xml:space="preserve"> </w:t>
-      </w:r>
-      <w:proofErr w:type="spellStart"/>
-      <w:r>
-        <w:rPr>
-          <w:b/>
-        </w:rPr>
-        <w:t>found</w:t>
-      </w:r>
-      <w:proofErr w:type="spellEnd"/>
-      <w:r>
-        <w:t>”, ако няма такива продукти.</w:t>
+      <w:r>
+        <w:rPr>
+          <w:b/>
+        </w:rPr>
+        <w:t>No products found</w:t>
+      </w:r>
+      <w:r>
+        <w:t xml:space="preserve">”, ако </w:t>
+      </w:r>
+      <w:r>
+        <w:rPr>
+          <w:b/>
+          <w:bCs/>
+        </w:rPr>
+        <w:t>няма</w:t>
+      </w:r>
+      <w:r>
+        <w:t xml:space="preserve"> такива продукти.</w:t>
       </w:r>
     </w:p>
     <w:p>
@@ -3492,11 +3727,22 @@
         <w:t>производител</w:t>
       </w:r>
       <w:r>
-        <w:t xml:space="preserve">. </w:t>
-      </w:r>
-      <w:proofErr w:type="spellStart"/>
-      <w:r>
-        <w:t>Отпечатайте“</w:t>
+        <w:t>. Отпечатайте</w:t>
+      </w:r>
+      <w:r>
+        <w:t xml:space="preserve"> </w:t>
+      </w:r>
+      <w:r>
+        <w:t>“</w:t>
+      </w:r>
+      <w:r>
+        <w:rPr>
+          <w:b/>
+        </w:rPr>
+        <w:t>X products deleted</w:t>
+      </w:r>
+      <w:r>
+        <w:t xml:space="preserve">”, където </w:t>
       </w:r>
       <w:r>
         <w:rPr>
@@ -3504,46 +3750,24 @@
         </w:rPr>
         <w:t>X</w:t>
       </w:r>
-      <w:proofErr w:type="spellEnd"/>
-      <w:r>
-        <w:rPr>
-          <w:b/>
-        </w:rPr>
-        <w:t xml:space="preserve"> </w:t>
-      </w:r>
-      <w:proofErr w:type="spellStart"/>
-      <w:r>
-        <w:rPr>
-          <w:b/>
-        </w:rPr>
-        <w:t>products</w:t>
-      </w:r>
-      <w:proofErr w:type="spellEnd"/>
-      <w:r>
-        <w:rPr>
-          <w:b/>
-        </w:rPr>
-        <w:t xml:space="preserve"> </w:t>
-      </w:r>
-      <w:proofErr w:type="spellStart"/>
-      <w:r>
-        <w:rPr>
-          <w:b/>
-        </w:rPr>
-        <w:t>deleted</w:t>
-      </w:r>
-      <w:proofErr w:type="spellEnd"/>
-      <w:r>
-        <w:t xml:space="preserve">”, където </w:t>
-      </w:r>
-      <w:r>
-        <w:rPr>
-          <w:b/>
-        </w:rPr>
-        <w:t>X</w:t>
-      </w:r>
-      <w:r>
-        <w:t xml:space="preserve">  е броя на изтритите продукти.</w:t>
+      <w:r>
+        <w:t xml:space="preserve">  е броя</w:t>
+      </w:r>
+      <w:r>
+        <w:t>т</w:t>
+      </w:r>
+      <w:r>
+        <w:t xml:space="preserve"> на </w:t>
+      </w:r>
+      <w:r>
+        <w:rPr>
+          <w:b/>
+          <w:bCs/>
+        </w:rPr>
+        <w:t>изтритите</w:t>
+      </w:r>
+      <w:r>
+        <w:t xml:space="preserve"> продукти.</w:t>
       </w:r>
     </w:p>
     <w:p>
@@ -3557,44 +3781,24 @@
       <w:r>
         <w:t>Отпечатайте “</w:t>
       </w:r>
-      <w:proofErr w:type="spellStart"/>
-      <w:r>
-        <w:rPr>
-          <w:b/>
-        </w:rPr>
-        <w:t>No</w:t>
-      </w:r>
-      <w:proofErr w:type="spellEnd"/>
-      <w:r>
-        <w:rPr>
-          <w:b/>
-        </w:rPr>
-        <w:t xml:space="preserve"> </w:t>
-      </w:r>
-      <w:proofErr w:type="spellStart"/>
-      <w:r>
-        <w:rPr>
-          <w:b/>
-        </w:rPr>
-        <w:t>products</w:t>
-      </w:r>
-      <w:proofErr w:type="spellEnd"/>
-      <w:r>
-        <w:rPr>
-          <w:b/>
-        </w:rPr>
-        <w:t xml:space="preserve"> </w:t>
-      </w:r>
-      <w:proofErr w:type="spellStart"/>
-      <w:r>
-        <w:rPr>
-          <w:b/>
-        </w:rPr>
-        <w:t>found</w:t>
-      </w:r>
-      <w:proofErr w:type="spellEnd"/>
-      <w:r>
-        <w:t>”, ако няма такива продукти.</w:t>
+      <w:r>
+        <w:rPr>
+          <w:b/>
+        </w:rPr>
+        <w:t>No products found</w:t>
+      </w:r>
+      <w:r>
+        <w:t xml:space="preserve">”, ако </w:t>
+      </w:r>
+      <w:r>
+        <w:rPr>
+          <w:b/>
+          <w:bCs/>
+        </w:rPr>
+        <w:t>няма</w:t>
+      </w:r>
+      <w:r>
+        <w:t xml:space="preserve"> такива продукти.</w:t>
       </w:r>
     </w:p>
     <w:p>
@@ -3627,7 +3831,14 @@
         <w:spacing w:before="120" w:line="240" w:lineRule="auto"/>
       </w:pPr>
       <w:r>
-        <w:t xml:space="preserve">Намираме всички продукти по дадено </w:t>
+        <w:rPr>
+          <w:b/>
+          <w:bCs/>
+        </w:rPr>
+        <w:t>Намираме</w:t>
+      </w:r>
+      <w:r>
+        <w:t xml:space="preserve"> всички продукти по дадено </w:t>
       </w:r>
       <w:r>
         <w:rPr>
@@ -3689,44 +3900,24 @@
         <w:spacing w:before="120" w:line="240" w:lineRule="auto"/>
       </w:pPr>
       <w:r>
-        <w:t>Ако няма такива продукти със съвпадащо име, отпечатайте “</w:t>
-      </w:r>
-      <w:proofErr w:type="spellStart"/>
-      <w:r>
-        <w:rPr>
-          <w:b/>
-        </w:rPr>
-        <w:t>No</w:t>
-      </w:r>
-      <w:proofErr w:type="spellEnd"/>
-      <w:r>
-        <w:rPr>
-          <w:b/>
-        </w:rPr>
-        <w:t xml:space="preserve"> </w:t>
-      </w:r>
-      <w:proofErr w:type="spellStart"/>
-      <w:r>
-        <w:rPr>
-          <w:b/>
-        </w:rPr>
-        <w:t>products</w:t>
-      </w:r>
-      <w:proofErr w:type="spellEnd"/>
-      <w:r>
-        <w:rPr>
-          <w:b/>
-        </w:rPr>
-        <w:t xml:space="preserve"> </w:t>
-      </w:r>
-      <w:proofErr w:type="spellStart"/>
-      <w:r>
-        <w:rPr>
-          <w:b/>
-        </w:rPr>
-        <w:t>found</w:t>
-      </w:r>
-      <w:proofErr w:type="spellEnd"/>
+        <w:t xml:space="preserve">Ако </w:t>
+      </w:r>
+      <w:r>
+        <w:rPr>
+          <w:b/>
+          <w:bCs/>
+        </w:rPr>
+        <w:t>няма</w:t>
+      </w:r>
+      <w:r>
+        <w:t xml:space="preserve"> продукти със съвпадащо име, отпечатайте “</w:t>
+      </w:r>
+      <w:r>
+        <w:rPr>
+          <w:b/>
+        </w:rPr>
+        <w:t>No products found</w:t>
+      </w:r>
       <w:r>
         <w:t>”</w:t>
       </w:r>
@@ -3826,44 +4017,24 @@
       </w:pPr>
       <w:bookmarkStart w:id="1" w:name="OLE_LINK2"/>
       <w:r>
-        <w:t>Ако няма такива продукти със съвпадащ производител, отпечатайте “</w:t>
-      </w:r>
-      <w:proofErr w:type="spellStart"/>
-      <w:r>
-        <w:rPr>
-          <w:b/>
-        </w:rPr>
-        <w:t>No</w:t>
-      </w:r>
-      <w:proofErr w:type="spellEnd"/>
-      <w:r>
-        <w:rPr>
-          <w:b/>
-        </w:rPr>
-        <w:t xml:space="preserve"> </w:t>
-      </w:r>
-      <w:proofErr w:type="spellStart"/>
-      <w:r>
-        <w:rPr>
-          <w:b/>
-        </w:rPr>
-        <w:t>products</w:t>
-      </w:r>
-      <w:proofErr w:type="spellEnd"/>
-      <w:r>
-        <w:rPr>
-          <w:b/>
-        </w:rPr>
-        <w:t xml:space="preserve"> </w:t>
-      </w:r>
-      <w:proofErr w:type="spellStart"/>
-      <w:r>
-        <w:rPr>
-          <w:b/>
-        </w:rPr>
-        <w:t>found</w:t>
-      </w:r>
-      <w:proofErr w:type="spellEnd"/>
+        <w:t xml:space="preserve">Ако </w:t>
+      </w:r>
+      <w:r>
+        <w:rPr>
+          <w:b/>
+          <w:bCs/>
+        </w:rPr>
+        <w:t>няма</w:t>
+      </w:r>
+      <w:r>
+        <w:t xml:space="preserve"> продукти със съвпадащ производител, отпечатайте “</w:t>
+      </w:r>
+      <w:r>
+        <w:rPr>
+          <w:b/>
+        </w:rPr>
+        <w:t>No products found</w:t>
+      </w:r>
       <w:r>
         <w:t>”</w:t>
       </w:r>
@@ -3905,7 +4076,36 @@
         <w:spacing w:before="120" w:line="240" w:lineRule="auto"/>
       </w:pPr>
       <w:r>
-        <w:t xml:space="preserve">Намерете всички продукти, който имат цена по-голяма или равна на </w:t>
+        <w:rPr>
+          <w:b/>
+          <w:bCs/>
+        </w:rPr>
+        <w:t>Намерете</w:t>
+      </w:r>
+      <w:r>
+        <w:t xml:space="preserve"> всички продукти, ко</w:t>
+      </w:r>
+      <w:r>
+        <w:t>и</w:t>
+      </w:r>
+      <w:r>
+        <w:t>то имат цена</w:t>
+      </w:r>
+      <w:r>
+        <w:t>,</w:t>
+      </w:r>
+      <w:r>
+        <w:t xml:space="preserve"> </w:t>
+      </w:r>
+      <w:r>
+        <w:rPr>
+          <w:b/>
+          <w:bCs/>
+        </w:rPr>
+        <w:t>по-голяма или равна</w:t>
+      </w:r>
+      <w:r>
+        <w:t xml:space="preserve"> на </w:t>
       </w:r>
       <w:r>
         <w:rPr>
@@ -3933,7 +4133,21 @@
           <w:bCs/>
           <w:noProof/>
         </w:rPr>
-        <w:t xml:space="preserve"> по-малка или равна на </w:t>
+        <w:t xml:space="preserve"> </w:t>
+      </w:r>
+      <w:r>
+        <w:rPr>
+          <w:b/>
+          <w:noProof/>
+        </w:rPr>
+        <w:t>по-малка или равна</w:t>
+      </w:r>
+      <w:r>
+        <w:rPr>
+          <w:bCs/>
+          <w:noProof/>
+        </w:rPr>
+        <w:t xml:space="preserve"> на </w:t>
       </w:r>
       <w:r>
         <w:rPr>
@@ -4011,84 +4225,79 @@
         <w:spacing w:before="120" w:line="240" w:lineRule="auto"/>
       </w:pPr>
       <w:r>
-        <w:t>Ако няма такива продукти с такъв обхвата на цената, отпечатайте “</w:t>
-      </w:r>
-      <w:proofErr w:type="spellStart"/>
-      <w:r>
-        <w:rPr>
-          <w:b/>
-        </w:rPr>
-        <w:t>No</w:t>
-      </w:r>
-      <w:proofErr w:type="spellEnd"/>
-      <w:r>
-        <w:rPr>
-          <w:b/>
+        <w:t xml:space="preserve">Ако </w:t>
+      </w:r>
+      <w:r>
+        <w:rPr>
+          <w:b/>
+          <w:bCs/>
+        </w:rPr>
+        <w:t>няма</w:t>
+      </w:r>
+      <w:r>
+        <w:t xml:space="preserve"> продукти с такъв обхват на цената, отпечатайте “</w:t>
+      </w:r>
+      <w:r>
+        <w:rPr>
+          <w:b/>
+        </w:rPr>
+        <w:t>No products found</w:t>
+      </w:r>
+      <w:r>
+        <w:t>”</w:t>
+      </w:r>
+    </w:p>
+    <w:p>
+      <w:pPr>
+        <w:rPr>
+          <w:noProof/>
+        </w:rPr>
+      </w:pPr>
+      <w:r>
+        <w:rPr>
+          <w:noProof/>
+        </w:rPr>
+        <w:t xml:space="preserve">Всички операции за съвпадение на низове са чувствителни към </w:t>
+      </w:r>
+      <w:r>
+        <w:rPr>
+          <w:b/>
+          <w:bCs/>
+          <w:noProof/>
+        </w:rPr>
+        <w:t>малки и главни букви</w:t>
+      </w:r>
+      <w:r>
+        <w:rPr>
+          <w:b/>
+          <w:bCs/>
+          <w:noProof/>
         </w:rPr>
         <w:t xml:space="preserve"> </w:t>
       </w:r>
-      <w:proofErr w:type="spellStart"/>
-      <w:r>
-        <w:rPr>
-          <w:b/>
-        </w:rPr>
-        <w:t>products</w:t>
-      </w:r>
-      <w:proofErr w:type="spellEnd"/>
-      <w:r>
-        <w:rPr>
-          <w:b/>
-        </w:rPr>
-        <w:t xml:space="preserve"> </w:t>
-      </w:r>
-      <w:proofErr w:type="spellStart"/>
-      <w:r>
-        <w:rPr>
-          <w:b/>
-        </w:rPr>
-        <w:t>found</w:t>
-      </w:r>
-      <w:proofErr w:type="spellEnd"/>
-      <w:r>
-        <w:t>”</w:t>
-      </w:r>
-    </w:p>
-    <w:p>
-      <w:pPr>
-        <w:spacing w:before="120" w:line="240" w:lineRule="auto"/>
-        <w:ind w:left="1440"/>
-      </w:pPr>
-    </w:p>
-    <w:p>
-      <w:pPr>
+      <w:r>
         <w:rPr>
           <w:noProof/>
         </w:rPr>
-      </w:pPr>
+        <w:t>(</w:t>
+      </w:r>
       <w:r>
         <w:rPr>
           <w:noProof/>
-        </w:rPr>
-        <w:t xml:space="preserve">Всички операции за съвпадение на низове са чувствителни към </w:t>
-      </w:r>
-      <w:r>
-        <w:rPr>
-          <w:b/>
-          <w:bCs/>
+          <w:lang w:val="en-US"/>
+        </w:rPr>
+        <w:t>case sensitive)</w:t>
+      </w:r>
+      <w:r>
+        <w:rPr>
           <w:noProof/>
         </w:rPr>
-        <w:t>малки и главни букви</w:t>
-      </w:r>
-      <w:r>
-        <w:rPr>
-          <w:noProof/>
-        </w:rPr>
         <w:t>.</w:t>
       </w:r>
     </w:p>
     <w:p>
       <w:pPr>
-        <w:pStyle w:val="3"/>
+        <w:pStyle w:val="Heading3"/>
       </w:pPr>
       <w:r>
         <w:t>Вход</w:t>
@@ -4111,7 +4320,7 @@
     </w:p>
     <w:p>
       <w:pPr>
-        <w:pStyle w:val="ac"/>
+        <w:pStyle w:val="ListParagraph"/>
         <w:numPr>
           <w:ilvl w:val="0"/>
           <w:numId w:val="3"/>
@@ -4119,7 +4328,17 @@
         <w:spacing w:before="0" w:after="200"/>
       </w:pPr>
       <w:r>
-        <w:t>На първия ред ще получите броя на командите,</w:t>
+        <w:t xml:space="preserve">На </w:t>
+      </w:r>
+      <w:r>
+        <w:rPr>
+          <w:b/>
+          <w:bCs/>
+        </w:rPr>
+        <w:t>първия</w:t>
+      </w:r>
+      <w:r>
+        <w:t xml:space="preserve"> ред ще получите броя на командите,</w:t>
       </w:r>
       <w:r>
         <w:rPr>
@@ -4134,7 +4353,7 @@
     </w:p>
     <w:p>
       <w:pPr>
-        <w:pStyle w:val="ac"/>
+        <w:pStyle w:val="ListParagraph"/>
         <w:numPr>
           <w:ilvl w:val="0"/>
           <w:numId w:val="3"/>
@@ -4142,7 +4361,27 @@
         <w:spacing w:before="0" w:after="200"/>
       </w:pPr>
       <w:r>
-        <w:t>На следващите N реда ще получите команди във формата по-горе:</w:t>
+        <w:t xml:space="preserve">На следващите </w:t>
+      </w:r>
+      <w:r>
+        <w:rPr>
+          <w:b/>
+          <w:bCs/>
+        </w:rPr>
+        <w:t>N реда</w:t>
+      </w:r>
+      <w:r>
+        <w:t xml:space="preserve"> ще получите </w:t>
+      </w:r>
+      <w:r>
+        <w:rPr>
+          <w:b/>
+          <w:bCs/>
+        </w:rPr>
+        <w:t>команди</w:t>
+      </w:r>
+      <w:r>
+        <w:t xml:space="preserve"> във формата по-горе:</w:t>
       </w:r>
     </w:p>
     <w:p>
@@ -4172,7 +4411,7 @@
     </w:p>
     <w:p>
       <w:pPr>
-        <w:pStyle w:val="3"/>
+        <w:pStyle w:val="Heading3"/>
         <w:rPr>
           <w:lang w:eastAsia="ja-JP"/>
         </w:rPr>
@@ -4201,15 +4440,15 @@
     </w:p>
     <w:p>
       <w:r>
+        <w:t>Изходът трябва да съдържа изхода от всяка команда във входа</w:t>
+      </w:r>
+    </w:p>
+    <w:p>
+      <w:pPr>
+        <w:pStyle w:val="Heading3"/>
+      </w:pPr>
+      <w:r>
         <w:lastRenderedPageBreak/>
-        <w:t>Изходът трябва да съдържа изхода от всяка команда във входа</w:t>
-      </w:r>
-    </w:p>
-    <w:p>
-      <w:pPr>
-        <w:pStyle w:val="3"/>
-      </w:pPr>
-      <w:r>
         <w:t>Бележки</w:t>
       </w:r>
     </w:p>
@@ -4231,7 +4470,31 @@
         <w:rPr>
           <w:bCs/>
         </w:rPr>
-        <w:t>ще бъде между 1 и 50 000, включително.</w:t>
+        <w:t xml:space="preserve">ще бъде между </w:t>
+      </w:r>
+      <w:r>
+        <w:rPr>
+          <w:b/>
+        </w:rPr>
+        <w:t>1</w:t>
+      </w:r>
+      <w:r>
+        <w:rPr>
+          <w:bCs/>
+        </w:rPr>
+        <w:t xml:space="preserve"> и </w:t>
+      </w:r>
+      <w:r>
+        <w:rPr>
+          <w:b/>
+        </w:rPr>
+        <w:t>50 000</w:t>
+      </w:r>
+      <w:r>
+        <w:rPr>
+          <w:bCs/>
+        </w:rPr>
+        <w:t>, включително.</w:t>
       </w:r>
     </w:p>
     <w:p>
@@ -4243,7 +4506,24 @@
         <w:spacing w:before="60" w:after="60" w:line="240" w:lineRule="auto"/>
       </w:pPr>
       <w:r>
-        <w:t xml:space="preserve">Всички низове в командите (примерно  производител и име на продукт) съдържат букви от азбуката, числа и интервали. Низовете са </w:t>
+        <w:t xml:space="preserve">Всички низове в командите (примерно  производител и име на продукт) съдържат </w:t>
+      </w:r>
+      <w:r>
+        <w:rPr>
+          <w:b/>
+          <w:bCs/>
+        </w:rPr>
+        <w:t>б</w:t>
+      </w:r>
+      <w:r>
+        <w:rPr>
+          <w:b/>
+          <w:bCs/>
+        </w:rPr>
+        <w:t>укви от азбуката, числа и интервали</w:t>
+      </w:r>
+      <w:r>
+        <w:t xml:space="preserve">. Низовете са </w:t>
       </w:r>
       <w:r>
         <w:rPr>
@@ -4258,6 +4538,13 @@
           <w:noProof/>
         </w:rPr>
         <w:t>малки и главни букви</w:t>
+      </w:r>
+      <w:r>
+        <w:rPr>
+          <w:noProof/>
+          <w:lang w:val="en-US"/>
+        </w:rPr>
+        <w:t>.</w:t>
       </w:r>
     </w:p>
     <w:p>
@@ -4269,7 +4556,30 @@
         <w:spacing w:before="60" w:after="60" w:line="240" w:lineRule="auto"/>
       </w:pPr>
       <w:r>
-        <w:t>Цените са реални числа с 2 цифри след десетичната запетая (примерно 133.58, 320.3, или 10)</w:t>
+        <w:t>Цените</w:t>
+      </w:r>
+      <w:r>
+        <w:t xml:space="preserve">, които се четат на входа, </w:t>
+      </w:r>
+      <w:r>
+        <w:t xml:space="preserve">са реални числа с </w:t>
+      </w:r>
+      <w:r>
+        <w:rPr>
+          <w:b/>
+          <w:bCs/>
+        </w:rPr>
+        <w:t xml:space="preserve">до </w:t>
+      </w:r>
+      <w:r>
+        <w:rPr>
+          <w:b/>
+          <w:bCs/>
+        </w:rPr>
+        <w:t>2 цифри</w:t>
+      </w:r>
+      <w:r>
+        <w:t xml:space="preserve"> след десетичната запетая (примерно 133.58, 320.3, или 10)</w:t>
       </w:r>
     </w:p>
     <w:p>
@@ -4312,12 +4622,37 @@
         <w:spacing w:before="60" w:after="60" w:line="240" w:lineRule="auto"/>
       </w:pPr>
       <w:r>
-        <w:t>Цените трябва да са точно 2 цифри след десетичната запетая (Примерно 320.20 вместо 320.3)</w:t>
-      </w:r>
-    </w:p>
-    <w:p>
-      <w:pPr>
-        <w:pStyle w:val="3"/>
+        <w:t xml:space="preserve">Цените </w:t>
+      </w:r>
+      <w:r>
+        <w:t xml:space="preserve">в изхода </w:t>
+      </w:r>
+      <w:r>
+        <w:t xml:space="preserve">трябва да са </w:t>
+      </w:r>
+      <w:r>
+        <w:t xml:space="preserve">с </w:t>
+      </w:r>
+      <w:r>
+        <w:rPr>
+          <w:b/>
+          <w:bCs/>
+        </w:rPr>
+        <w:t>точно 2 цифри</w:t>
+      </w:r>
+      <w:r>
+        <w:t xml:space="preserve"> след десетичната запетая (Примерно 320.20 вместо 320.</w:t>
+      </w:r>
+      <w:r>
+        <w:t>2</w:t>
+      </w:r>
+      <w:r>
+        <w:t>)</w:t>
+      </w:r>
+    </w:p>
+    <w:p>
+      <w:pPr>
+        <w:pStyle w:val="Heading3"/>
         <w:rPr>
           <w:lang w:eastAsia="ja-JP"/>
         </w:rPr>
@@ -4327,17 +4662,12 @@
           <w:lang w:eastAsia="ja-JP"/>
         </w:rPr>
         <w:t>Примери</w:t>
-      </w:r>
-    </w:p>
-    <w:p>
-      <w:r>
-        <w:br w:type="page"/>
       </w:r>
     </w:p>
     <w:tbl>
       <w:tblPr>
         <w:tblW w:w="10348" w:type="dxa"/>
-        <w:tblInd w:w="100" w:type="dxa"/>
+        <w:tblInd w:w="-10" w:type="dxa"/>
         <w:tblCellMar>
           <w:top w:w="86" w:type="dxa"/>
           <w:left w:w="144" w:type="dxa"/>
@@ -4376,17 +4706,17 @@
           <w:p>
             <w:pPr>
               <w:spacing w:after="0"/>
+              <w:jc w:val="center"/>
               <w:rPr>
-                <w:rStyle w:val="ab"/>
+                <w:rStyle w:val="Strong"/>
                 <w:noProof/>
               </w:rPr>
             </w:pPr>
             <w:r>
               <w:rPr>
-                <w:rStyle w:val="ab"/>
+                <w:rStyle w:val="Strong"/>
                 <w:noProof/>
               </w:rPr>
-              <w:lastRenderedPageBreak/>
               <w:t>Вход</w:t>
             </w:r>
           </w:p>
@@ -4413,14 +4743,15 @@
           <w:p>
             <w:pPr>
               <w:spacing w:after="0"/>
+              <w:jc w:val="center"/>
               <w:rPr>
-                <w:rStyle w:val="ab"/>
+                <w:rStyle w:val="Strong"/>
                 <w:noProof/>
               </w:rPr>
             </w:pPr>
             <w:r>
               <w:rPr>
-                <w:rStyle w:val="ab"/>
+                <w:rStyle w:val="Strong"/>
                 <w:noProof/>
               </w:rPr>
               <w:t>Изход</w:t>
@@ -5190,7 +5521,7 @@
     </w:tbl>
     <w:p>
       <w:pPr>
-        <w:pStyle w:val="3"/>
+        <w:pStyle w:val="Heading3"/>
       </w:pPr>
       <w:r>
         <w:t>Насоки</w:t>
@@ -5216,6 +5547,7 @@
         <w:rPr>
           <w:noProof/>
         </w:rPr>
+        <w:lastRenderedPageBreak/>
         <w:drawing>
           <wp:inline distT="0" distB="0" distL="0" distR="0" wp14:anchorId="68618674" wp14:editId="006FFDB1">
             <wp:extent cx="1952625" cy="1114425"/>
@@ -5305,7 +5637,23 @@
         <w:t>DictionaryExtensions</w:t>
       </w:r>
       <w:r>
-        <w:t xml:space="preserve"> има разширени методи, който може да използвате, ако искате да използвате</w:t>
+        <w:t xml:space="preserve"> има </w:t>
+      </w:r>
+      <w:r>
+        <w:rPr>
+          <w:b/>
+          <w:bCs/>
+        </w:rPr>
+        <w:t>разширени методи</w:t>
+      </w:r>
+      <w:r>
+        <w:t>, ко</w:t>
+      </w:r>
+      <w:r>
+        <w:t>и</w:t>
+      </w:r>
+      <w:r>
+        <w:t>то може да използвате, ако искате да използвате</w:t>
       </w:r>
       <w:r>
         <w:rPr>
@@ -5323,7 +5671,6 @@
         <w:rPr>
           <w:noProof/>
         </w:rPr>
-        <w:lastRenderedPageBreak/>
         <w:drawing>
           <wp:inline distT="0" distB="0" distL="0" distR="0" wp14:anchorId="636411D7" wp14:editId="4BDE9534">
             <wp:extent cx="5593080" cy="2502012"/>
@@ -5382,7 +5729,7 @@
         <w:t xml:space="preserve"> </w:t>
       </w:r>
       <w:r>
-        <w:t xml:space="preserve"> е </w:t>
+        <w:t xml:space="preserve">е </w:t>
       </w:r>
       <w:r>
         <w:rPr>
@@ -5463,6 +5810,7 @@
         <w:rPr>
           <w:noProof/>
         </w:rPr>
+        <w:lastRenderedPageBreak/>
         <w:drawing>
           <wp:inline distT="0" distB="0" distL="0" distR="0" wp14:anchorId="0189EC0C" wp14:editId="52BDB375">
             <wp:extent cx="5755349" cy="2316480"/>
@@ -5566,15 +5914,18 @@
     </w:p>
     <w:p>
       <w:r>
-        <w:lastRenderedPageBreak/>
         <w:t xml:space="preserve">Последният клас, </w:t>
       </w:r>
       <w:r>
         <w:rPr>
+          <w:rFonts w:ascii="Consolas" w:hAnsi="Consolas" w:cs="Consolas"/>
           <w:b/>
           <w:bCs/>
         </w:rPr>
         <w:t>StartUp</w:t>
+      </w:r>
+      <w:r>
+        <w:t>,</w:t>
       </w:r>
       <w:r>
         <w:t xml:space="preserve"> е мястото, където се изпълнява кодът и където ще трябва да </w:t>
@@ -5695,6 +6046,7 @@
         <w:rPr>
           <w:noProof/>
         </w:rPr>
+        <w:lastRenderedPageBreak/>
         <w:drawing>
           <wp:inline distT="0" distB="0" distL="0" distR="0" wp14:anchorId="67B0A314" wp14:editId="40546738">
             <wp:extent cx="6400800" cy="3368778"/>
@@ -5744,7 +6096,6 @@
         <w:rPr>
           <w:noProof/>
         </w:rPr>
-        <w:lastRenderedPageBreak/>
         <w:drawing>
           <wp:inline distT="0" distB="0" distL="0" distR="0" wp14:anchorId="3C6E06AF" wp14:editId="411EE67A">
             <wp:extent cx="6456941" cy="3251835"/>
@@ -5793,7 +6144,6 @@
         </w:drawing>
       </w:r>
     </w:p>
-    <w:p/>
     <w:sectPr>
       <w:headerReference w:type="default" r:id="rId38"/>
       <w:footerReference w:type="default" r:id="rId39"/>
@@ -5807,7 +6157,7 @@
 </file>
 
 <file path=word/endnotes.xml><?xml version="1.0" encoding="utf-8"?>
-<w:endnotes xmlns:wpc="http://schemas.microsoft.com/office/word/2010/wordprocessingCanvas" xmlns:cx="http://schemas.microsoft.com/office/drawing/2014/chartex" xmlns:cx1="http://schemas.microsoft.com/office/drawing/2015/9/8/chartex" xmlns:cx2="http://schemas.microsoft.com/office/drawing/2015/10/21/chartex" xmlns:cx3="http://schemas.microsoft.com/office/drawing/2016/5/9/chartex" xmlns:cx4="http://schemas.microsoft.com/office/drawing/2016/5/10/chartex" xmlns:cx5="http://schemas.microsoft.com/office/drawing/2016/5/11/chartex" xmlns:cx6="http://schemas.microsoft.com/office/drawing/2016/5/12/chartex" xmlns:cx7="http://schemas.microsoft.com/office/drawing/2016/5/13/chartex" xmlns:cx8="http://schemas.microsoft.com/office/drawing/2016/5/14/chartex" xmlns:mc="http://schemas.openxmlformats.org/markup-compatibility/2006" xmlns:aink="http://schemas.microsoft.com/office/drawing/2016/ink" xmlns:am3d="http://schemas.microsoft.com/office/drawing/2017/model3d" xmlns:o="urn:schemas-microsoft-com:office:office" xmlns:oel="http://schemas.microsoft.com/office/2019/extlst" xmlns:r="http://schemas.openxmlformats.org/officeDocument/2006/relationships" xmlns:m="http://schemas.openxmlformats.org/officeDocument/2006/math" xmlns:v="urn:schemas-microsoft-com:vml" xmlns:wp14="http://schemas.microsoft.com/office/word/2010/wordprocessingDrawing" xmlns:wp="http://schemas.openxmlformats.org/drawingml/2006/wordprocessingDrawing" xmlns:w10="urn:schemas-microsoft-com:office:word" xmlns:w="http://schemas.openxmlformats.org/wordprocessingml/2006/main" xmlns:w14="http://schemas.microsoft.com/office/word/2010/wordml" xmlns:w15="http://schemas.microsoft.com/office/word/2012/wordml" xmlns:w16cex="http://schemas.microsoft.com/office/word/2018/wordml/cex" xmlns:w16cid="http://schemas.microsoft.com/office/word/2016/wordml/cid" xmlns:w16="http://schemas.microsoft.com/office/word/2018/wordml" xmlns:w16sdtdh="http://schemas.microsoft.com/office/word/2020/wordml/sdtdatahash" xmlns:w16se="http://schemas.microsoft.com/office/word/2015/wordml/symex" xmlns:wpg="http://schemas.microsoft.com/office/word/2010/wordprocessingGroup" xmlns:wpi="http://schemas.microsoft.com/office/word/2010/wordprocessingInk" xmlns:wne="http://schemas.microsoft.com/office/word/2006/wordml" xmlns:wps="http://schemas.microsoft.com/office/word/2010/wordprocessingShape" mc:Ignorable="w14 w15 w16se w16cid w16 w16cex w16sdtdh wp14">
+<w:endnotes xmlns:wpc="http://schemas.microsoft.com/office/word/2010/wordprocessingCanvas" xmlns:cx="http://schemas.microsoft.com/office/drawing/2014/chartex" xmlns:cx1="http://schemas.microsoft.com/office/drawing/2015/9/8/chartex" xmlns:cx2="http://schemas.microsoft.com/office/drawing/2015/10/21/chartex" xmlns:cx3="http://schemas.microsoft.com/office/drawing/2016/5/9/chartex" xmlns:cx4="http://schemas.microsoft.com/office/drawing/2016/5/10/chartex" xmlns:cx5="http://schemas.microsoft.com/office/drawing/2016/5/11/chartex" xmlns:cx6="http://schemas.microsoft.com/office/drawing/2016/5/12/chartex" xmlns:cx7="http://schemas.microsoft.com/office/drawing/2016/5/13/chartex" xmlns:cx8="http://schemas.microsoft.com/office/drawing/2016/5/14/chartex" xmlns:mc="http://schemas.openxmlformats.org/markup-compatibility/2006" xmlns:aink="http://schemas.microsoft.com/office/drawing/2016/ink" xmlns:am3d="http://schemas.microsoft.com/office/drawing/2017/model3d" xmlns:o="urn:schemas-microsoft-com:office:office" xmlns:oel="http://schemas.microsoft.com/office/2019/extlst" xmlns:r="http://schemas.openxmlformats.org/officeDocument/2006/relationships" xmlns:m="http://schemas.openxmlformats.org/officeDocument/2006/math" xmlns:v="urn:schemas-microsoft-com:vml" xmlns:wp14="http://schemas.microsoft.com/office/word/2010/wordprocessingDrawing" xmlns:wp="http://schemas.openxmlformats.org/drawingml/2006/wordprocessingDrawing" xmlns:w10="urn:schemas-microsoft-com:office:word" xmlns:w="http://schemas.openxmlformats.org/wordprocessingml/2006/main" xmlns:w14="http://schemas.microsoft.com/office/word/2010/wordml" xmlns:w15="http://schemas.microsoft.com/office/word/2012/wordml" xmlns:w16cex="http://schemas.microsoft.com/office/word/2018/wordml/cex" xmlns:w16cid="http://schemas.microsoft.com/office/word/2016/wordml/cid" xmlns:w16="http://schemas.microsoft.com/office/word/2018/wordml" xmlns:w16du="http://schemas.microsoft.com/office/word/2023/wordml/word16du" xmlns:w16sdtdh="http://schemas.microsoft.com/office/word/2020/wordml/sdtdatahash" xmlns:w16se="http://schemas.microsoft.com/office/word/2015/wordml/symex" xmlns:wpg="http://schemas.microsoft.com/office/word/2010/wordprocessingGroup" xmlns:wpi="http://schemas.microsoft.com/office/word/2010/wordprocessingInk" xmlns:wne="http://schemas.microsoft.com/office/word/2006/wordml" xmlns:wps="http://schemas.microsoft.com/office/word/2010/wordprocessingShape" mc:Ignorable="w14 w15 w16se w16cid w16 w16cex w16sdtdh wp14">
   <w:endnote w:type="separator" w:id="-1">
     <w:p>
       <w:pPr>
@@ -5832,10 +6182,10 @@
 </file>
 
 <file path=word/footer1.xml><?xml version="1.0" encoding="utf-8"?>
-<w:ftr xmlns:wpc="http://schemas.microsoft.com/office/word/2010/wordprocessingCanvas" xmlns:cx="http://schemas.microsoft.com/office/drawing/2014/chartex" xmlns:cx1="http://schemas.microsoft.com/office/drawing/2015/9/8/chartex" xmlns:cx2="http://schemas.microsoft.com/office/drawing/2015/10/21/chartex" xmlns:cx3="http://schemas.microsoft.com/office/drawing/2016/5/9/chartex" xmlns:cx4="http://schemas.microsoft.com/office/drawing/2016/5/10/chartex" xmlns:cx5="http://schemas.microsoft.com/office/drawing/2016/5/11/chartex" xmlns:cx6="http://schemas.microsoft.com/office/drawing/2016/5/12/chartex" xmlns:cx7="http://schemas.microsoft.com/office/drawing/2016/5/13/chartex" xmlns:cx8="http://schemas.microsoft.com/office/drawing/2016/5/14/chartex" xmlns:mc="http://schemas.openxmlformats.org/markup-compatibility/2006" xmlns:aink="http://schemas.microsoft.com/office/drawing/2016/ink" xmlns:am3d="http://schemas.microsoft.com/office/drawing/2017/model3d" xmlns:o="urn:schemas-microsoft-com:office:office" xmlns:oel="http://schemas.microsoft.com/office/2019/extlst" xmlns:r="http://schemas.openxmlformats.org/officeDocument/2006/relationships" xmlns:m="http://schemas.openxmlformats.org/officeDocument/2006/math" xmlns:v="urn:schemas-microsoft-com:vml" xmlns:wp14="http://schemas.microsoft.com/office/word/2010/wordprocessingDrawing" xmlns:wp="http://schemas.openxmlformats.org/drawingml/2006/wordprocessingDrawing" xmlns:w10="urn:schemas-microsoft-com:office:word" xmlns:w="http://schemas.openxmlformats.org/wordprocessingml/2006/main" xmlns:w14="http://schemas.microsoft.com/office/word/2010/wordml" xmlns:w15="http://schemas.microsoft.com/office/word/2012/wordml" xmlns:w16cex="http://schemas.microsoft.com/office/word/2018/wordml/cex" xmlns:w16cid="http://schemas.microsoft.com/office/word/2016/wordml/cid" xmlns:w16="http://schemas.microsoft.com/office/word/2018/wordml" xmlns:w16sdtdh="http://schemas.microsoft.com/office/word/2020/wordml/sdtdatahash" xmlns:w16se="http://schemas.microsoft.com/office/word/2015/wordml/symex" xmlns:wpg="http://schemas.microsoft.com/office/word/2010/wordprocessingGroup" xmlns:wpi="http://schemas.microsoft.com/office/word/2010/wordprocessingInk" xmlns:wne="http://schemas.microsoft.com/office/word/2006/wordml" xmlns:wps="http://schemas.microsoft.com/office/word/2010/wordprocessingShape" mc:Ignorable="w14 w15 w16se w16cid w16 w16cex w16sdtdh wp14">
+<w:ftr xmlns:wpc="http://schemas.microsoft.com/office/word/2010/wordprocessingCanvas" xmlns:cx="http://schemas.microsoft.com/office/drawing/2014/chartex" xmlns:cx1="http://schemas.microsoft.com/office/drawing/2015/9/8/chartex" xmlns:cx2="http://schemas.microsoft.com/office/drawing/2015/10/21/chartex" xmlns:cx3="http://schemas.microsoft.com/office/drawing/2016/5/9/chartex" xmlns:cx4="http://schemas.microsoft.com/office/drawing/2016/5/10/chartex" xmlns:cx5="http://schemas.microsoft.com/office/drawing/2016/5/11/chartex" xmlns:cx6="http://schemas.microsoft.com/office/drawing/2016/5/12/chartex" xmlns:cx7="http://schemas.microsoft.com/office/drawing/2016/5/13/chartex" xmlns:cx8="http://schemas.microsoft.com/office/drawing/2016/5/14/chartex" xmlns:mc="http://schemas.openxmlformats.org/markup-compatibility/2006" xmlns:aink="http://schemas.microsoft.com/office/drawing/2016/ink" xmlns:am3d="http://schemas.microsoft.com/office/drawing/2017/model3d" xmlns:o="urn:schemas-microsoft-com:office:office" xmlns:oel="http://schemas.microsoft.com/office/2019/extlst" xmlns:r="http://schemas.openxmlformats.org/officeDocument/2006/relationships" xmlns:m="http://schemas.openxmlformats.org/officeDocument/2006/math" xmlns:v="urn:schemas-microsoft-com:vml" xmlns:wp14="http://schemas.microsoft.com/office/word/2010/wordprocessingDrawing" xmlns:wp="http://schemas.openxmlformats.org/drawingml/2006/wordprocessingDrawing" xmlns:w10="urn:schemas-microsoft-com:office:word" xmlns:w="http://schemas.openxmlformats.org/wordprocessingml/2006/main" xmlns:w14="http://schemas.microsoft.com/office/word/2010/wordml" xmlns:w15="http://schemas.microsoft.com/office/word/2012/wordml" xmlns:w16cex="http://schemas.microsoft.com/office/word/2018/wordml/cex" xmlns:w16cid="http://schemas.microsoft.com/office/word/2016/wordml/cid" xmlns:w16="http://schemas.microsoft.com/office/word/2018/wordml" xmlns:w16du="http://schemas.microsoft.com/office/word/2023/wordml/word16du" xmlns:w16sdtdh="http://schemas.microsoft.com/office/word/2020/wordml/sdtdatahash" xmlns:w16se="http://schemas.microsoft.com/office/word/2015/wordml/symex" xmlns:wpg="http://schemas.microsoft.com/office/word/2010/wordprocessingGroup" xmlns:wpi="http://schemas.microsoft.com/office/word/2010/wordprocessingInk" xmlns:wne="http://schemas.microsoft.com/office/word/2006/wordml" xmlns:wps="http://schemas.microsoft.com/office/word/2010/wordprocessingShape" mc:Ignorable="w14 w15 w16se w16cid w16 w16cex w16sdtdh wp14">
   <w:p>
     <w:pPr>
-      <w:pStyle w:val="a5"/>
+      <w:pStyle w:val="Footer"/>
     </w:pPr>
     <w:r>
       <w:rPr>
@@ -5899,37 +6249,12 @@
                               <w:szCs w:val="17"/>
                             </w:rPr>
                           </w:pPr>
-                          <w:proofErr w:type="spellStart"/>
                           <w:r>
                             <w:rPr>
                               <w:sz w:val="17"/>
                               <w:szCs w:val="17"/>
                             </w:rPr>
-                            <w:t>Follow</w:t>
-                          </w:r>
-                          <w:proofErr w:type="spellEnd"/>
-                          <w:r>
-                            <w:rPr>
-                              <w:sz w:val="17"/>
-                              <w:szCs w:val="17"/>
-                            </w:rPr>
-                            <w:t xml:space="preserve"> </w:t>
-                          </w:r>
-                          <w:proofErr w:type="spellStart"/>
-                          <w:r>
-                            <w:rPr>
-                              <w:sz w:val="17"/>
-                              <w:szCs w:val="17"/>
-                            </w:rPr>
-                            <w:t>us</w:t>
-                          </w:r>
-                          <w:proofErr w:type="spellEnd"/>
-                          <w:r>
-                            <w:rPr>
-                              <w:sz w:val="17"/>
-                              <w:szCs w:val="17"/>
-                            </w:rPr>
-                            <w:t>:</w:t>
+                            <w:t>Follow us:</w:t>
                           </w:r>
                         </w:p>
                       </w:txbxContent>
@@ -6071,26 +6396,17 @@
                             </w:rPr>
                             <w:t xml:space="preserve">© </w:t>
                           </w:r>
-                          <w:proofErr w:type="spellStart"/>
                           <w:r>
                             <w:rPr>
                               <w:sz w:val="17"/>
                               <w:szCs w:val="17"/>
                             </w:rPr>
-                            <w:t>SoftUni</w:t>
-                          </w:r>
-                          <w:proofErr w:type="spellEnd"/>
-                          <w:r>
-                            <w:rPr>
-                              <w:sz w:val="17"/>
-                              <w:szCs w:val="17"/>
-                            </w:rPr>
-                            <w:t xml:space="preserve"> – </w:t>
+                            <w:t xml:space="preserve">SoftUni – </w:t>
                           </w:r>
                           <w:hyperlink r:id="rId1" w:history="1">
                             <w:r>
                               <w:rPr>
-                                <w:rStyle w:val="a9"/>
+                                <w:rStyle w:val="Hyperlink"/>
                                 <w:color w:val="0882DE"/>
                                 <w:sz w:val="17"/>
                                 <w:szCs w:val="17"/>
@@ -6105,55 +6421,13 @@
                             </w:rPr>
                             <w:t xml:space="preserve">. </w:t>
                           </w:r>
-                          <w:proofErr w:type="spellStart"/>
                           <w:r>
                             <w:rPr>
                               <w:sz w:val="17"/>
                               <w:szCs w:val="17"/>
                             </w:rPr>
-                            <w:t>Copyrighted</w:t>
+                            <w:t xml:space="preserve">Copyrighted document. Unauthorized </w:t>
                           </w:r>
-                          <w:proofErr w:type="spellEnd"/>
-                          <w:r>
-                            <w:rPr>
-                              <w:sz w:val="17"/>
-                              <w:szCs w:val="17"/>
-                            </w:rPr>
-                            <w:t xml:space="preserve"> </w:t>
-                          </w:r>
-                          <w:proofErr w:type="spellStart"/>
-                          <w:r>
-                            <w:rPr>
-                              <w:sz w:val="17"/>
-                              <w:szCs w:val="17"/>
-                            </w:rPr>
-                            <w:t>document</w:t>
-                          </w:r>
-                          <w:proofErr w:type="spellEnd"/>
-                          <w:r>
-                            <w:rPr>
-                              <w:sz w:val="17"/>
-                              <w:szCs w:val="17"/>
-                            </w:rPr>
-                            <w:t xml:space="preserve">. </w:t>
-                          </w:r>
-                          <w:proofErr w:type="spellStart"/>
-                          <w:r>
-                            <w:rPr>
-                              <w:sz w:val="17"/>
-                              <w:szCs w:val="17"/>
-                            </w:rPr>
-                            <w:t>Unauthorized</w:t>
-                          </w:r>
-                          <w:proofErr w:type="spellEnd"/>
-                          <w:r>
-                            <w:rPr>
-                              <w:sz w:val="17"/>
-                              <w:szCs w:val="17"/>
-                            </w:rPr>
-                            <w:t xml:space="preserve"> </w:t>
-                          </w:r>
-                          <w:proofErr w:type="spellStart"/>
                           <w:r>
                             <w:rPr>
                               <w:sz w:val="17"/>
@@ -6161,7 +6435,6 @@
                             </w:rPr>
                             <w:t>copy</w:t>
                           </w:r>
-                          <w:proofErr w:type="spellEnd"/>
                           <w:r>
                             <w:rPr>
                               <w:sz w:val="17"/>
@@ -6176,7 +6449,6 @@
                             </w:rPr>
                             <w:t xml:space="preserve"> </w:t>
                           </w:r>
-                          <w:proofErr w:type="spellStart"/>
                           <w:r>
                             <w:rPr>
                               <w:sz w:val="17"/>
@@ -6191,7 +6463,6 @@
                             </w:rPr>
                             <w:t>tion</w:t>
                           </w:r>
-                          <w:proofErr w:type="spellEnd"/>
                           <w:r>
                             <w:rPr>
                               <w:sz w:val="17"/>
@@ -6199,71 +6470,27 @@
                             </w:rPr>
                             <w:t xml:space="preserve"> </w:t>
                           </w:r>
-                          <w:proofErr w:type="spellStart"/>
                           <w:r>
                             <w:rPr>
                               <w:sz w:val="17"/>
                               <w:szCs w:val="17"/>
                             </w:rPr>
-                            <w:t>or</w:t>
+                            <w:t xml:space="preserve">or use </w:t>
                           </w:r>
-                          <w:proofErr w:type="spellEnd"/>
                           <w:r>
                             <w:rPr>
                               <w:sz w:val="17"/>
                               <w:szCs w:val="17"/>
                             </w:rPr>
-                            <w:t xml:space="preserve"> </w:t>
+                            <w:t xml:space="preserve">is </w:t>
                           </w:r>
-                          <w:proofErr w:type="spellStart"/>
                           <w:r>
                             <w:rPr>
                               <w:sz w:val="17"/>
                               <w:szCs w:val="17"/>
                             </w:rPr>
-                            <w:t>use</w:t>
+                            <w:t xml:space="preserve">not </w:t>
                           </w:r>
-                          <w:proofErr w:type="spellEnd"/>
-                          <w:r>
-                            <w:rPr>
-                              <w:sz w:val="17"/>
-                              <w:szCs w:val="17"/>
-                            </w:rPr>
-                            <w:t xml:space="preserve"> </w:t>
-                          </w:r>
-                          <w:proofErr w:type="spellStart"/>
-                          <w:r>
-                            <w:rPr>
-                              <w:sz w:val="17"/>
-                              <w:szCs w:val="17"/>
-                            </w:rPr>
-                            <w:t>is</w:t>
-                          </w:r>
-                          <w:proofErr w:type="spellEnd"/>
-                          <w:r>
-                            <w:rPr>
-                              <w:sz w:val="17"/>
-                              <w:szCs w:val="17"/>
-                            </w:rPr>
-                            <w:t xml:space="preserve"> </w:t>
-                          </w:r>
-                          <w:proofErr w:type="spellStart"/>
-                          <w:r>
-                            <w:rPr>
-                              <w:sz w:val="17"/>
-                              <w:szCs w:val="17"/>
-                            </w:rPr>
-                            <w:t>not</w:t>
-                          </w:r>
-                          <w:proofErr w:type="spellEnd"/>
-                          <w:r>
-                            <w:rPr>
-                              <w:sz w:val="17"/>
-                              <w:szCs w:val="17"/>
-                            </w:rPr>
-                            <w:t xml:space="preserve"> </w:t>
-                          </w:r>
-                          <w:proofErr w:type="spellStart"/>
                           <w:r>
                             <w:rPr>
                               <w:sz w:val="17"/>
@@ -6271,7 +6498,6 @@
                             </w:rPr>
                             <w:t>permitted</w:t>
                           </w:r>
-                          <w:proofErr w:type="spellEnd"/>
                           <w:r>
                             <w:rPr>
                               <w:sz w:val="17"/>
@@ -7115,7 +7341,7 @@
                                   </pic:cNvPicPr>
                                 </pic:nvPicPr>
                                 <pic:blipFill>
-                                  <a:blip r:embed="rId2">
+                                  <a:blip r:embed="rId21">
                                     <a:extLst>
                                       <a:ext uri="{28A0092B-C50C-407E-A947-70E740481C1C}">
                                         <a14:useLocalDpi xmlns:a14="http://schemas.microsoft.com/office/drawing/2010/main" val="0"/>
@@ -7163,7 +7389,7 @@
                           <wp:extent cx="180000" cy="180000"/>
                           <wp:effectExtent l="0" t="0" r="0" b="0"/>
                           <wp:docPr id="2" name="Picture 2">
-                            <a:hlinkClick xmlns:a="http://schemas.openxmlformats.org/drawingml/2006/main" r:id="rId3"/>
+                            <a:hlinkClick xmlns:a="http://schemas.openxmlformats.org/drawingml/2006/main" r:id="rId22"/>
                           </wp:docPr>
                           <wp:cNvGraphicFramePr>
                             <a:graphicFrameLocks xmlns:a="http://schemas.openxmlformats.org/drawingml/2006/main" noChangeAspect="1"/>
@@ -7173,14 +7399,14 @@
                               <pic:pic xmlns:pic="http://schemas.openxmlformats.org/drawingml/2006/picture">
                                 <pic:nvPicPr>
                                   <pic:cNvPr id="2" name="Picture 2">
-                                    <a:hlinkClick r:id="rId3"/>
+                                    <a:hlinkClick r:id="rId22"/>
                                   </pic:cNvPr>
                                   <pic:cNvPicPr>
                                     <a:picLocks noChangeAspect="1" noChangeArrowheads="1"/>
                                   </pic:cNvPicPr>
                                 </pic:nvPicPr>
                                 <pic:blipFill>
-                                  <a:blip r:embed="rId4">
+                                  <a:blip r:embed="rId23">
                                     <a:extLst>
                                       <a:ext uri="{28A0092B-C50C-407E-A947-70E740481C1C}">
                                         <a14:useLocalDpi xmlns:a14="http://schemas.microsoft.com/office/drawing/2010/main" val="0"/>
@@ -7228,7 +7454,7 @@
                           <wp:extent cx="180000" cy="180000"/>
                           <wp:effectExtent l="0" t="0" r="0" b="0"/>
                           <wp:docPr id="5" name="Picture 5" title="Software University @ Facebook">
-                            <a:hlinkClick xmlns:a="http://schemas.openxmlformats.org/drawingml/2006/main" r:id="rId5"/>
+                            <a:hlinkClick xmlns:a="http://schemas.openxmlformats.org/drawingml/2006/main" r:id="rId24"/>
                           </wp:docPr>
                           <wp:cNvGraphicFramePr>
                             <a:graphicFrameLocks xmlns:a="http://schemas.openxmlformats.org/drawingml/2006/main" noChangeAspect="1"/>
@@ -7238,12 +7464,12 @@
                               <pic:pic xmlns:pic="http://schemas.openxmlformats.org/drawingml/2006/picture">
                                 <pic:nvPicPr>
                                   <pic:cNvPr id="5" name="Picture 5" title="Software University @ Facebook">
-                                    <a:hlinkClick r:id="rId5"/>
+                                    <a:hlinkClick r:id="rId24"/>
                                   </pic:cNvPr>
                                   <pic:cNvPicPr/>
                                 </pic:nvPicPr>
                                 <pic:blipFill>
-                                  <a:blip r:embed="rId6"/>
+                                  <a:blip r:embed="rId25"/>
                                   <a:stretch>
                                     <a:fillRect/>
                                   </a:stretch>
@@ -7281,7 +7507,7 @@
                           <wp:extent cx="180000" cy="180000"/>
                           <wp:effectExtent l="0" t="0" r="0" b="0"/>
                           <wp:docPr id="20" name="Picture 20">
-                            <a:hlinkClick xmlns:a="http://schemas.openxmlformats.org/drawingml/2006/main" r:id="rId7"/>
+                            <a:hlinkClick xmlns:a="http://schemas.openxmlformats.org/drawingml/2006/main" r:id="rId26"/>
                           </wp:docPr>
                           <wp:cNvGraphicFramePr>
                             <a:graphicFrameLocks xmlns:a="http://schemas.openxmlformats.org/drawingml/2006/main" noChangeAspect="1"/>
@@ -7291,20 +7517,20 @@
                               <pic:pic xmlns:pic="http://schemas.openxmlformats.org/drawingml/2006/picture">
                                 <pic:nvPicPr>
                                   <pic:cNvPr id="20" name="Picture 20">
-                                    <a:hlinkClick r:id="rId7"/>
+                                    <a:hlinkClick r:id="rId26"/>
                                   </pic:cNvPr>
                                   <pic:cNvPicPr>
                                     <a:picLocks noChangeAspect="1" noChangeArrowheads="1"/>
                                   </pic:cNvPicPr>
                                 </pic:nvPicPr>
                                 <pic:blipFill>
-                                  <a:blip r:embed="rId8">
+                                  <a:blip r:embed="rId27">
                                     <a:extLst>
                                       <a:ext uri="{28A0092B-C50C-407E-A947-70E740481C1C}">
                                         <a14:useLocalDpi xmlns:a14="http://schemas.microsoft.com/office/drawing/2010/main" val="0"/>
                                       </a:ext>
                                       <a:ext uri="{837473B0-CC2E-450A-ABE3-18F120FF3D39}">
-                                        <a1611:picAttrSrcUrl xmlns:a1611="http://schemas.microsoft.com/office/drawing/2016/11/main" r:id="rId9"/>
+                                        <a1611:picAttrSrcUrl xmlns:a1611="http://schemas.microsoft.com/office/drawing/2016/11/main" r:id="rId28"/>
                                       </a:ext>
                                     </a:extLst>
                                   </a:blip>
@@ -7350,7 +7576,7 @@
                           <wp:extent cx="180000" cy="180000"/>
                           <wp:effectExtent l="0" t="0" r="0" b="0"/>
                           <wp:docPr id="7" name="Picture 7" title="Software University @ Twitter">
-                            <a:hlinkClick xmlns:a="http://schemas.openxmlformats.org/drawingml/2006/main" r:id="rId10"/>
+                            <a:hlinkClick xmlns:a="http://schemas.openxmlformats.org/drawingml/2006/main" r:id="rId29"/>
                           </wp:docPr>
                           <wp:cNvGraphicFramePr>
                             <a:graphicFrameLocks xmlns:a="http://schemas.openxmlformats.org/drawingml/2006/main" noChangeAspect="1"/>
@@ -7360,12 +7586,12 @@
                               <pic:pic xmlns:pic="http://schemas.openxmlformats.org/drawingml/2006/picture">
                                 <pic:nvPicPr>
                                   <pic:cNvPr id="7" name="Picture 7" title="Software University @ Twitter">
-                                    <a:hlinkClick r:id="rId10"/>
+                                    <a:hlinkClick r:id="rId29"/>
                                   </pic:cNvPr>
                                   <pic:cNvPicPr/>
                                 </pic:nvPicPr>
                                 <pic:blipFill>
-                                  <a:blip r:embed="rId11"/>
+                                  <a:blip r:embed="rId30"/>
                                   <a:stretch>
                                     <a:fillRect/>
                                   </a:stretch>
@@ -7403,7 +7629,7 @@
                           <wp:extent cx="180000" cy="180000"/>
                           <wp:effectExtent l="0" t="0" r="0" b="0"/>
                           <wp:docPr id="17" name="Picture 17" title="Software University @ YouTube">
-                            <a:hlinkClick xmlns:a="http://schemas.openxmlformats.org/drawingml/2006/main" r:id="rId12"/>
+                            <a:hlinkClick xmlns:a="http://schemas.openxmlformats.org/drawingml/2006/main" r:id="rId31"/>
                           </wp:docPr>
                           <wp:cNvGraphicFramePr>
                             <a:graphicFrameLocks xmlns:a="http://schemas.openxmlformats.org/drawingml/2006/main" noChangeAspect="1"/>
@@ -7413,12 +7639,12 @@
                               <pic:pic xmlns:pic="http://schemas.openxmlformats.org/drawingml/2006/picture">
                                 <pic:nvPicPr>
                                   <pic:cNvPr id="17" name="Picture 17" title="Software University @ YouTube">
-                                    <a:hlinkClick r:id="rId12"/>
+                                    <a:hlinkClick r:id="rId31"/>
                                   </pic:cNvPr>
                                   <pic:cNvPicPr/>
                                 </pic:nvPicPr>
                                 <pic:blipFill>
-                                  <a:blip r:embed="rId13"/>
+                                  <a:blip r:embed="rId32"/>
                                   <a:stretch>
                                     <a:fillRect/>
                                   </a:stretch>
@@ -7456,7 +7682,7 @@
                           <wp:extent cx="180000" cy="180000"/>
                           <wp:effectExtent l="0" t="0" r="0" b="0"/>
                           <wp:docPr id="21" name="Picture 21">
-                            <a:hlinkClick xmlns:a="http://schemas.openxmlformats.org/drawingml/2006/main" r:id="rId14"/>
+                            <a:hlinkClick xmlns:a="http://schemas.openxmlformats.org/drawingml/2006/main" r:id="rId33"/>
                           </wp:docPr>
                           <wp:cNvGraphicFramePr>
                             <a:graphicFrameLocks xmlns:a="http://schemas.openxmlformats.org/drawingml/2006/main" noChangeAspect="1"/>
@@ -7466,14 +7692,14 @@
                               <pic:pic xmlns:pic="http://schemas.openxmlformats.org/drawingml/2006/picture">
                                 <pic:nvPicPr>
                                   <pic:cNvPr id="21" name="Picture 21">
-                                    <a:hlinkClick r:id="rId14"/>
+                                    <a:hlinkClick r:id="rId33"/>
                                   </pic:cNvPr>
                                   <pic:cNvPicPr>
                                     <a:picLocks noChangeAspect="1" noChangeArrowheads="1"/>
                                   </pic:cNvPicPr>
                                 </pic:nvPicPr>
                                 <pic:blipFill rotWithShape="1">
-                                  <a:blip r:embed="rId15">
+                                  <a:blip r:embed="rId34">
                                     <a:extLst>
                                       <a:ext uri="{28A0092B-C50C-407E-A947-70E740481C1C}">
                                         <a14:useLocalDpi xmlns:a14="http://schemas.microsoft.com/office/drawing/2010/main" val="0"/>
@@ -7525,7 +7751,7 @@
                           <wp:extent cx="180000" cy="180000"/>
                           <wp:effectExtent l="0" t="0" r="0" b="0"/>
                           <wp:docPr id="22" name="Picture 22">
-                            <a:hlinkClick xmlns:a="http://schemas.openxmlformats.org/drawingml/2006/main" r:id="rId16"/>
+                            <a:hlinkClick xmlns:a="http://schemas.openxmlformats.org/drawingml/2006/main" r:id="rId35"/>
                           </wp:docPr>
                           <wp:cNvGraphicFramePr>
                             <a:graphicFrameLocks xmlns:a="http://schemas.openxmlformats.org/drawingml/2006/main" noChangeAspect="1"/>
@@ -7535,14 +7761,14 @@
                               <pic:pic xmlns:pic="http://schemas.openxmlformats.org/drawingml/2006/picture">
                                 <pic:nvPicPr>
                                   <pic:cNvPr id="22" name="Picture 22">
-                                    <a:hlinkClick r:id="rId16"/>
+                                    <a:hlinkClick r:id="rId35"/>
                                   </pic:cNvPr>
                                   <pic:cNvPicPr>
                                     <a:picLocks noChangeAspect="1" noChangeArrowheads="1"/>
                                   </pic:cNvPicPr>
                                 </pic:nvPicPr>
                                 <pic:blipFill>
-                                  <a:blip r:embed="rId17">
+                                  <a:blip r:embed="rId36">
                                     <a:extLst>
                                       <a:ext uri="{28A0092B-C50C-407E-A947-70E740481C1C}">
                                         <a14:useLocalDpi xmlns:a14="http://schemas.microsoft.com/office/drawing/2010/main" val="0"/>
@@ -7591,7 +7817,7 @@
                           <wp:extent cx="180000" cy="180000"/>
                           <wp:effectExtent l="0" t="0" r="0" b="0"/>
                           <wp:docPr id="23" name="Picture 23" title="Software University: Email Us">
-                            <a:hlinkClick xmlns:a="http://schemas.openxmlformats.org/drawingml/2006/main" r:id="rId18"/>
+                            <a:hlinkClick xmlns:a="http://schemas.openxmlformats.org/drawingml/2006/main" r:id="rId37"/>
                           </wp:docPr>
                           <wp:cNvGraphicFramePr>
                             <a:graphicFrameLocks xmlns:a="http://schemas.openxmlformats.org/drawingml/2006/main" noChangeAspect="1"/>
@@ -7601,12 +7827,12 @@
                               <pic:pic xmlns:pic="http://schemas.openxmlformats.org/drawingml/2006/picture">
                                 <pic:nvPicPr>
                                   <pic:cNvPr id="23" name="Picture 23" title="Software University: Email Us">
-                                    <a:hlinkClick r:id="rId18"/>
+                                    <a:hlinkClick r:id="rId37"/>
                                   </pic:cNvPr>
                                   <pic:cNvPicPr/>
                                 </pic:nvPicPr>
                                 <pic:blipFill>
-                                  <a:blip r:embed="rId19"/>
+                                  <a:blip r:embed="rId38"/>
                                   <a:stretch>
                                     <a:fillRect/>
                                   </a:stretch>
@@ -7661,14 +7887,14 @@
               <pic:pic xmlns:pic="http://schemas.openxmlformats.org/drawingml/2006/picture">
                 <pic:nvPicPr>
                   <pic:cNvPr id="1" name="Picture 1">
-                    <a:hlinkClick r:id="rId20"/>
+                    <a:hlinkClick r:id="rId1"/>
                   </pic:cNvPr>
                   <pic:cNvPicPr>
                     <a:picLocks noChangeAspect="1" noChangeArrowheads="1"/>
                   </pic:cNvPicPr>
                 </pic:nvPicPr>
                 <pic:blipFill>
-                  <a:blip r:embed="rId21">
+                  <a:blip r:embed="rId39">
                     <a:extLst>
                       <a:ext uri="{28A0092B-C50C-407E-A947-70E740481C1C}">
                         <a14:useLocalDpi xmlns:a14="http://schemas.microsoft.com/office/drawing/2010/main" val="0"/>
@@ -7772,7 +7998,7 @@
             </wp:anchor>
           </w:drawing>
         </mc:Choice>
-        <mc:Fallback xmlns:a1611="http://schemas.microsoft.com/office/drawing/2016/11/main" xmlns:a14="http://schemas.microsoft.com/office/drawing/2010/main" xmlns:pic="http://schemas.openxmlformats.org/drawingml/2006/picture" xmlns:a="http://schemas.openxmlformats.org/drawingml/2006/main">
+        <mc:Fallback xmlns:a="http://schemas.openxmlformats.org/drawingml/2006/main" xmlns:pic="http://schemas.openxmlformats.org/drawingml/2006/picture" xmlns:a14="http://schemas.microsoft.com/office/drawing/2010/main" xmlns:a1611="http://schemas.microsoft.com/office/drawing/2016/11/main">
           <w:pict>
             <v:line id="Straight Connector 19" style="position:absolute;flip:y;z-index:251622400;visibility:visible;mso-wrap-style:square;mso-width-percent:0;mso-height-percent:0;mso-wrap-distance-left:9pt;mso-wrap-distance-top:0;mso-wrap-distance-right:9pt;mso-wrap-distance-bottom:0;mso-position-horizontal:absolute;mso-position-horizontal-relative:text;mso-position-vertical:absolute;mso-position-vertical-relative:text;mso-width-percent:0;mso-height-percent:0;mso-width-relative:page;mso-height-relative:page" o:spid="_x0000_s1026" strokecolor="#974706 [1609]" strokeweight="1pt" from="-.1pt,5.2pt" to="520.7pt,5.2pt" w14:anchorId="60BE7D18" o:gfxdata="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">
               <v:stroke endcap="round"/>
@@ -7844,21 +8070,12 @@
                               <w:szCs w:val="18"/>
                             </w:rPr>
                           </w:pPr>
-                          <w:proofErr w:type="spellStart"/>
                           <w:r>
                             <w:rPr>
                               <w:sz w:val="18"/>
                               <w:szCs w:val="18"/>
                             </w:rPr>
-                            <w:t>Page</w:t>
-                          </w:r>
-                          <w:proofErr w:type="spellEnd"/>
-                          <w:r>
-                            <w:rPr>
-                              <w:sz w:val="18"/>
-                              <w:szCs w:val="18"/>
-                            </w:rPr>
-                            <w:t xml:space="preserve"> </w:t>
+                            <w:t xml:space="preserve">Page </w:t>
                           </w:r>
                           <w:r>
                             <w:rPr>
@@ -7901,23 +8118,7 @@
                               <w:sz w:val="18"/>
                               <w:szCs w:val="18"/>
                             </w:rPr>
-                            <w:t xml:space="preserve"> </w:t>
-                          </w:r>
-                          <w:proofErr w:type="spellStart"/>
-                          <w:r>
-                            <w:rPr>
-                              <w:sz w:val="18"/>
-                              <w:szCs w:val="18"/>
-                            </w:rPr>
-                            <w:t>of</w:t>
-                          </w:r>
-                          <w:proofErr w:type="spellEnd"/>
-                          <w:r>
-                            <w:rPr>
-                              <w:sz w:val="18"/>
-                              <w:szCs w:val="18"/>
-                            </w:rPr>
-                            <w:t xml:space="preserve"> </w:t>
+                            <w:t xml:space="preserve"> of </w:t>
                           </w:r>
                           <w:r>
                             <w:rPr>
@@ -8114,7 +8315,7 @@
 </file>
 
 <file path=word/footnotes.xml><?xml version="1.0" encoding="utf-8"?>
-<w:footnotes xmlns:wpc="http://schemas.microsoft.com/office/word/2010/wordprocessingCanvas" xmlns:cx="http://schemas.microsoft.com/office/drawing/2014/chartex" xmlns:cx1="http://schemas.microsoft.com/office/drawing/2015/9/8/chartex" xmlns:cx2="http://schemas.microsoft.com/office/drawing/2015/10/21/chartex" xmlns:cx3="http://schemas.microsoft.com/office/drawing/2016/5/9/chartex" xmlns:cx4="http://schemas.microsoft.com/office/drawing/2016/5/10/chartex" xmlns:cx5="http://schemas.microsoft.com/office/drawing/2016/5/11/chartex" xmlns:cx6="http://schemas.microsoft.com/office/drawing/2016/5/12/chartex" xmlns:cx7="http://schemas.microsoft.com/office/drawing/2016/5/13/chartex" xmlns:cx8="http://schemas.microsoft.com/office/drawing/2016/5/14/chartex" xmlns:mc="http://schemas.openxmlformats.org/markup-compatibility/2006" xmlns:aink="http://schemas.microsoft.com/office/drawing/2016/ink" xmlns:am3d="http://schemas.microsoft.com/office/drawing/2017/model3d" xmlns:o="urn:schemas-microsoft-com:office:office" xmlns:oel="http://schemas.microsoft.com/office/2019/extlst" xmlns:r="http://schemas.openxmlformats.org/officeDocument/2006/relationships" xmlns:m="http://schemas.openxmlformats.org/officeDocument/2006/math" xmlns:v="urn:schemas-microsoft-com:vml" xmlns:wp14="http://schemas.microsoft.com/office/word/2010/wordprocessingDrawing" xmlns:wp="http://schemas.openxmlformats.org/drawingml/2006/wordprocessingDrawing" xmlns:w10="urn:schemas-microsoft-com:office:word" xmlns:w="http://schemas.openxmlformats.org/wordprocessingml/2006/main" xmlns:w14="http://schemas.microsoft.com/office/word/2010/wordml" xmlns:w15="http://schemas.microsoft.com/office/word/2012/wordml" xmlns:w16cex="http://schemas.microsoft.com/office/word/2018/wordml/cex" xmlns:w16cid="http://schemas.microsoft.com/office/word/2016/wordml/cid" xmlns:w16="http://schemas.microsoft.com/office/word/2018/wordml" xmlns:w16sdtdh="http://schemas.microsoft.com/office/word/2020/wordml/sdtdatahash" xmlns:w16se="http://schemas.microsoft.com/office/word/2015/wordml/symex" xmlns:wpg="http://schemas.microsoft.com/office/word/2010/wordprocessingGroup" xmlns:wpi="http://schemas.microsoft.com/office/word/2010/wordprocessingInk" xmlns:wne="http://schemas.microsoft.com/office/word/2006/wordml" xmlns:wps="http://schemas.microsoft.com/office/word/2010/wordprocessingShape" mc:Ignorable="w14 w15 w16se w16cid w16 w16cex w16sdtdh wp14">
+<w:footnotes xmlns:wpc="http://schemas.microsoft.com/office/word/2010/wordprocessingCanvas" xmlns:cx="http://schemas.microsoft.com/office/drawing/2014/chartex" xmlns:cx1="http://schemas.microsoft.com/office/drawing/2015/9/8/chartex" xmlns:cx2="http://schemas.microsoft.com/office/drawing/2015/10/21/chartex" xmlns:cx3="http://schemas.microsoft.com/office/drawing/2016/5/9/chartex" xmlns:cx4="http://schemas.microsoft.com/office/drawing/2016/5/10/chartex" xmlns:cx5="http://schemas.microsoft.com/office/drawing/2016/5/11/chartex" xmlns:cx6="http://schemas.microsoft.com/office/drawing/2016/5/12/chartex" xmlns:cx7="http://schemas.microsoft.com/office/drawing/2016/5/13/chartex" xmlns:cx8="http://schemas.microsoft.com/office/drawing/2016/5/14/chartex" xmlns:mc="http://schemas.openxmlformats.org/markup-compatibility/2006" xmlns:aink="http://schemas.microsoft.com/office/drawing/2016/ink" xmlns:am3d="http://schemas.microsoft.com/office/drawing/2017/model3d" xmlns:o="urn:schemas-microsoft-com:office:office" xmlns:oel="http://schemas.microsoft.com/office/2019/extlst" xmlns:r="http://schemas.openxmlformats.org/officeDocument/2006/relationships" xmlns:m="http://schemas.openxmlformats.org/officeDocument/2006/math" xmlns:v="urn:schemas-microsoft-com:vml" xmlns:wp14="http://schemas.microsoft.com/office/word/2010/wordprocessingDrawing" xmlns:wp="http://schemas.openxmlformats.org/drawingml/2006/wordprocessingDrawing" xmlns:w10="urn:schemas-microsoft-com:office:word" xmlns:w="http://schemas.openxmlformats.org/wordprocessingml/2006/main" xmlns:w14="http://schemas.microsoft.com/office/word/2010/wordml" xmlns:w15="http://schemas.microsoft.com/office/word/2012/wordml" xmlns:w16cex="http://schemas.microsoft.com/office/word/2018/wordml/cex" xmlns:w16cid="http://schemas.microsoft.com/office/word/2016/wordml/cid" xmlns:w16="http://schemas.microsoft.com/office/word/2018/wordml" xmlns:w16du="http://schemas.microsoft.com/office/word/2023/wordml/word16du" xmlns:w16sdtdh="http://schemas.microsoft.com/office/word/2020/wordml/sdtdatahash" xmlns:w16se="http://schemas.microsoft.com/office/word/2015/wordml/symex" xmlns:wpg="http://schemas.microsoft.com/office/word/2010/wordprocessingGroup" xmlns:wpi="http://schemas.microsoft.com/office/word/2010/wordprocessingInk" xmlns:wne="http://schemas.microsoft.com/office/word/2006/wordml" xmlns:wps="http://schemas.microsoft.com/office/word/2010/wordprocessingShape" mc:Ignorable="w14 w15 w16se w16cid w16 w16cex w16sdtdh wp14">
   <w:footnote w:type="separator" w:id="-1">
     <w:p>
       <w:pPr>
@@ -8139,10 +8340,10 @@
 </file>
 
 <file path=word/header1.xml><?xml version="1.0" encoding="utf-8"?>
-<w:hdr xmlns:wpc="http://schemas.microsoft.com/office/word/2010/wordprocessingCanvas" xmlns:cx="http://schemas.microsoft.com/office/drawing/2014/chartex" xmlns:cx1="http://schemas.microsoft.com/office/drawing/2015/9/8/chartex" xmlns:cx2="http://schemas.microsoft.com/office/drawing/2015/10/21/chartex" xmlns:cx3="http://schemas.microsoft.com/office/drawing/2016/5/9/chartex" xmlns:cx4="http://schemas.microsoft.com/office/drawing/2016/5/10/chartex" xmlns:cx5="http://schemas.microsoft.com/office/drawing/2016/5/11/chartex" xmlns:cx6="http://schemas.microsoft.com/office/drawing/2016/5/12/chartex" xmlns:cx7="http://schemas.microsoft.com/office/drawing/2016/5/13/chartex" xmlns:cx8="http://schemas.microsoft.com/office/drawing/2016/5/14/chartex" xmlns:mc="http://schemas.openxmlformats.org/markup-compatibility/2006" xmlns:aink="http://schemas.microsoft.com/office/drawing/2016/ink" xmlns:am3d="http://schemas.microsoft.com/office/drawing/2017/model3d" xmlns:o="urn:schemas-microsoft-com:office:office" xmlns:oel="http://schemas.microsoft.com/office/2019/extlst" xmlns:r="http://schemas.openxmlformats.org/officeDocument/2006/relationships" xmlns:m="http://schemas.openxmlformats.org/officeDocument/2006/math" xmlns:v="urn:schemas-microsoft-com:vml" xmlns:wp14="http://schemas.microsoft.com/office/word/2010/wordprocessingDrawing" xmlns:wp="http://schemas.openxmlformats.org/drawingml/2006/wordprocessingDrawing" xmlns:w10="urn:schemas-microsoft-com:office:word" xmlns:w="http://schemas.openxmlformats.org/wordprocessingml/2006/main" xmlns:w14="http://schemas.microsoft.com/office/word/2010/wordml" xmlns:w15="http://schemas.microsoft.com/office/word/2012/wordml" xmlns:w16cex="http://schemas.microsoft.com/office/word/2018/wordml/cex" xmlns:w16cid="http://schemas.microsoft.com/office/word/2016/wordml/cid" xmlns:w16="http://schemas.microsoft.com/office/word/2018/wordml" xmlns:w16sdtdh="http://schemas.microsoft.com/office/word/2020/wordml/sdtdatahash" xmlns:w16se="http://schemas.microsoft.com/office/word/2015/wordml/symex" xmlns:wpg="http://schemas.microsoft.com/office/word/2010/wordprocessingGroup" xmlns:wpi="http://schemas.microsoft.com/office/word/2010/wordprocessingInk" xmlns:wne="http://schemas.microsoft.com/office/word/2006/wordml" xmlns:wps="http://schemas.microsoft.com/office/word/2010/wordprocessingShape" mc:Ignorable="w14 w15 w16se w16cid w16 w16cex w16sdtdh wp14">
+<w:hdr xmlns:wpc="http://schemas.microsoft.com/office/word/2010/wordprocessingCanvas" xmlns:cx="http://schemas.microsoft.com/office/drawing/2014/chartex" xmlns:cx1="http://schemas.microsoft.com/office/drawing/2015/9/8/chartex" xmlns:cx2="http://schemas.microsoft.com/office/drawing/2015/10/21/chartex" xmlns:cx3="http://schemas.microsoft.com/office/drawing/2016/5/9/chartex" xmlns:cx4="http://schemas.microsoft.com/office/drawing/2016/5/10/chartex" xmlns:cx5="http://schemas.microsoft.com/office/drawing/2016/5/11/chartex" xmlns:cx6="http://schemas.microsoft.com/office/drawing/2016/5/12/chartex" xmlns:cx7="http://schemas.microsoft.com/office/drawing/2016/5/13/chartex" xmlns:cx8="http://schemas.microsoft.com/office/drawing/2016/5/14/chartex" xmlns:mc="http://schemas.openxmlformats.org/markup-compatibility/2006" xmlns:aink="http://schemas.microsoft.com/office/drawing/2016/ink" xmlns:am3d="http://schemas.microsoft.com/office/drawing/2017/model3d" xmlns:o="urn:schemas-microsoft-com:office:office" xmlns:oel="http://schemas.microsoft.com/office/2019/extlst" xmlns:r="http://schemas.openxmlformats.org/officeDocument/2006/relationships" xmlns:m="http://schemas.openxmlformats.org/officeDocument/2006/math" xmlns:v="urn:schemas-microsoft-com:vml" xmlns:wp14="http://schemas.microsoft.com/office/word/2010/wordprocessingDrawing" xmlns:wp="http://schemas.openxmlformats.org/drawingml/2006/wordprocessingDrawing" xmlns:w10="urn:schemas-microsoft-com:office:word" xmlns:w="http://schemas.openxmlformats.org/wordprocessingml/2006/main" xmlns:w14="http://schemas.microsoft.com/office/word/2010/wordml" xmlns:w15="http://schemas.microsoft.com/office/word/2012/wordml" xmlns:w16cex="http://schemas.microsoft.com/office/word/2018/wordml/cex" xmlns:w16cid="http://schemas.microsoft.com/office/word/2016/wordml/cid" xmlns:w16="http://schemas.microsoft.com/office/word/2018/wordml" xmlns:w16du="http://schemas.microsoft.com/office/word/2023/wordml/word16du" xmlns:w16sdtdh="http://schemas.microsoft.com/office/word/2020/wordml/sdtdatahash" xmlns:w16se="http://schemas.microsoft.com/office/word/2015/wordml/symex" xmlns:wpg="http://schemas.microsoft.com/office/word/2010/wordprocessingGroup" xmlns:wpi="http://schemas.microsoft.com/office/word/2010/wordprocessingInk" xmlns:wne="http://schemas.microsoft.com/office/word/2006/wordml" xmlns:wps="http://schemas.microsoft.com/office/word/2010/wordprocessingShape" mc:Ignorable="w14 w15 w16se w16cid w16 w16cex w16sdtdh wp14">
   <w:p>
     <w:pPr>
-      <w:pStyle w:val="a3"/>
+      <w:pStyle w:val="Header"/>
       <w:ind w:hanging="1134"/>
     </w:pPr>
   </w:p>
@@ -8150,7 +8351,7 @@
 </file>
 
 <file path=word/numbering.xml><?xml version="1.0" encoding="utf-8"?>
-<w:numbering xmlns:wpc="http://schemas.microsoft.com/office/word/2010/wordprocessingCanvas" xmlns:cx="http://schemas.microsoft.com/office/drawing/2014/chartex" xmlns:cx1="http://schemas.microsoft.com/office/drawing/2015/9/8/chartex" xmlns:cx2="http://schemas.microsoft.com/office/drawing/2015/10/21/chartex" xmlns:cx3="http://schemas.microsoft.com/office/drawing/2016/5/9/chartex" xmlns:cx4="http://schemas.microsoft.com/office/drawing/2016/5/10/chartex" xmlns:cx5="http://schemas.microsoft.com/office/drawing/2016/5/11/chartex" xmlns:cx6="http://schemas.microsoft.com/office/drawing/2016/5/12/chartex" xmlns:cx7="http://schemas.microsoft.com/office/drawing/2016/5/13/chartex" xmlns:cx8="http://schemas.microsoft.com/office/drawing/2016/5/14/chartex" xmlns:mc="http://schemas.openxmlformats.org/markup-compatibility/2006" xmlns:aink="http://schemas.microsoft.com/office/drawing/2016/ink" xmlns:am3d="http://schemas.microsoft.com/office/drawing/2017/model3d" xmlns:o="urn:schemas-microsoft-com:office:office" xmlns:oel="http://schemas.microsoft.com/office/2019/extlst" xmlns:r="http://schemas.openxmlformats.org/officeDocument/2006/relationships" xmlns:m="http://schemas.openxmlformats.org/officeDocument/2006/math" xmlns:v="urn:schemas-microsoft-com:vml" xmlns:wp14="http://schemas.microsoft.com/office/word/2010/wordprocessingDrawing" xmlns:wp="http://schemas.openxmlformats.org/drawingml/2006/wordprocessingDrawing" xmlns:w10="urn:schemas-microsoft-com:office:word" xmlns:w="http://schemas.openxmlformats.org/wordprocessingml/2006/main" xmlns:w14="http://schemas.microsoft.com/office/word/2010/wordml" xmlns:w15="http://schemas.microsoft.com/office/word/2012/wordml" xmlns:w16cex="http://schemas.microsoft.com/office/word/2018/wordml/cex" xmlns:w16cid="http://schemas.microsoft.com/office/word/2016/wordml/cid" xmlns:w16="http://schemas.microsoft.com/office/word/2018/wordml" xmlns:w16sdtdh="http://schemas.microsoft.com/office/word/2020/wordml/sdtdatahash" xmlns:w16se="http://schemas.microsoft.com/office/word/2015/wordml/symex" xmlns:wpg="http://schemas.microsoft.com/office/word/2010/wordprocessingGroup" xmlns:wpi="http://schemas.microsoft.com/office/word/2010/wordprocessingInk" xmlns:wne="http://schemas.microsoft.com/office/word/2006/wordml" xmlns:wps="http://schemas.microsoft.com/office/word/2010/wordprocessingShape" mc:Ignorable="w14 w15 w16se w16cid w16 w16cex w16sdtdh wp14">
+<w:numbering xmlns:wpc="http://schemas.microsoft.com/office/word/2010/wordprocessingCanvas" xmlns:cx="http://schemas.microsoft.com/office/drawing/2014/chartex" xmlns:cx1="http://schemas.microsoft.com/office/drawing/2015/9/8/chartex" xmlns:cx2="http://schemas.microsoft.com/office/drawing/2015/10/21/chartex" xmlns:cx3="http://schemas.microsoft.com/office/drawing/2016/5/9/chartex" xmlns:cx4="http://schemas.microsoft.com/office/drawing/2016/5/10/chartex" xmlns:cx5="http://schemas.microsoft.com/office/drawing/2016/5/11/chartex" xmlns:cx6="http://schemas.microsoft.com/office/drawing/2016/5/12/chartex" xmlns:cx7="http://schemas.microsoft.com/office/drawing/2016/5/13/chartex" xmlns:cx8="http://schemas.microsoft.com/office/drawing/2016/5/14/chartex" xmlns:mc="http://schemas.openxmlformats.org/markup-compatibility/2006" xmlns:aink="http://schemas.microsoft.com/office/drawing/2016/ink" xmlns:am3d="http://schemas.microsoft.com/office/drawing/2017/model3d" xmlns:o="urn:schemas-microsoft-com:office:office" xmlns:oel="http://schemas.microsoft.com/office/2019/extlst" xmlns:r="http://schemas.openxmlformats.org/officeDocument/2006/relationships" xmlns:m="http://schemas.openxmlformats.org/officeDocument/2006/math" xmlns:v="urn:schemas-microsoft-com:vml" xmlns:wp14="http://schemas.microsoft.com/office/word/2010/wordprocessingDrawing" xmlns:wp="http://schemas.openxmlformats.org/drawingml/2006/wordprocessingDrawing" xmlns:w10="urn:schemas-microsoft-com:office:word" xmlns:w="http://schemas.openxmlformats.org/wordprocessingml/2006/main" xmlns:w14="http://schemas.microsoft.com/office/word/2010/wordml" xmlns:w15="http://schemas.microsoft.com/office/word/2012/wordml" xmlns:w16cex="http://schemas.microsoft.com/office/word/2018/wordml/cex" xmlns:w16cid="http://schemas.microsoft.com/office/word/2016/wordml/cid" xmlns:w16="http://schemas.microsoft.com/office/word/2018/wordml" xmlns:w16du="http://schemas.microsoft.com/office/word/2023/wordml/word16du" xmlns:w16sdtdh="http://schemas.microsoft.com/office/word/2020/wordml/sdtdatahash" xmlns:w16se="http://schemas.microsoft.com/office/word/2015/wordml/symex" xmlns:wpg="http://schemas.microsoft.com/office/word/2010/wordprocessingGroup" xmlns:wpi="http://schemas.microsoft.com/office/word/2010/wordprocessingInk" xmlns:wne="http://schemas.microsoft.com/office/word/2006/wordml" xmlns:wps="http://schemas.microsoft.com/office/word/2010/wordprocessingShape" mc:Ignorable="w14 w15 w16se w16cid w16 w16cex w16sdtdh wp14">
   <w:abstractNum w:abstractNumId="0" w15:restartNumberingAfterBreak="0">
     <w:nsid w:val="009D2C7E"/>
     <w:multiLevelType w:val="hybridMultilevel"/>
@@ -8271,7 +8472,7 @@
     <w:lvl w:ilvl="0" w:tplc="A44EEC78">
       <w:start w:val="1"/>
       <w:numFmt w:val="decimal"/>
-      <w:pStyle w:val="2"/>
+      <w:pStyle w:val="Heading2"/>
       <w:lvlText w:val="%1."/>
       <w:lvlJc w:val="left"/>
       <w:pPr>
@@ -9219,7 +9420,7 @@
     <w:lsdException w:name="Unresolved Mention" w:semiHidden="1" w:unhideWhenUsed="1"/>
     <w:lsdException w:name="Smart Link" w:semiHidden="1" w:unhideWhenUsed="1"/>
   </w:latentStyles>
-  <w:style w:type="paragraph" w:default="1" w:styleId="a">
+  <w:style w:type="paragraph" w:default="1" w:styleId="Normal">
     <w:name w:val="Normal"/>
     <w:qFormat/>
     <w:rsid w:val="006611BD"/>
@@ -9230,11 +9431,11 @@
       <w:lang w:val="bg-BG"/>
     </w:rPr>
   </w:style>
-  <w:style w:type="paragraph" w:styleId="1">
+  <w:style w:type="paragraph" w:styleId="Heading1">
     <w:name w:val="heading 1"/>
-    <w:basedOn w:val="a"/>
-    <w:next w:val="a"/>
-    <w:link w:val="10"/>
+    <w:basedOn w:val="Normal"/>
+    <w:next w:val="Normal"/>
+    <w:link w:val="Heading1Char"/>
     <w:uiPriority w:val="9"/>
     <w:qFormat/>
     <w:rsid w:val="009254B7"/>
@@ -9252,11 +9453,11 @@
       <w:szCs w:val="32"/>
     </w:rPr>
   </w:style>
-  <w:style w:type="paragraph" w:styleId="2">
+  <w:style w:type="paragraph" w:styleId="Heading2">
     <w:name w:val="heading 2"/>
-    <w:basedOn w:val="a"/>
-    <w:next w:val="a"/>
-    <w:link w:val="20"/>
+    <w:basedOn w:val="Normal"/>
+    <w:next w:val="Normal"/>
+    <w:link w:val="Heading2Char"/>
     <w:uiPriority w:val="9"/>
     <w:qFormat/>
     <w:rsid w:val="00FC7B9E"/>
@@ -9277,11 +9478,11 @@
       <w:szCs w:val="36"/>
     </w:rPr>
   </w:style>
-  <w:style w:type="paragraph" w:styleId="3">
+  <w:style w:type="paragraph" w:styleId="Heading3">
     <w:name w:val="heading 3"/>
-    <w:basedOn w:val="a"/>
-    <w:next w:val="a"/>
-    <w:link w:val="30"/>
+    <w:basedOn w:val="Normal"/>
+    <w:next w:val="Normal"/>
+    <w:link w:val="Heading3Char"/>
     <w:uiPriority w:val="9"/>
     <w:unhideWhenUsed/>
     <w:qFormat/>
@@ -9300,11 +9501,11 @@
       <w:szCs w:val="32"/>
     </w:rPr>
   </w:style>
-  <w:style w:type="paragraph" w:styleId="4">
+  <w:style w:type="paragraph" w:styleId="Heading4">
     <w:name w:val="heading 4"/>
-    <w:basedOn w:val="a"/>
-    <w:next w:val="a"/>
-    <w:link w:val="40"/>
+    <w:basedOn w:val="Normal"/>
+    <w:next w:val="Normal"/>
+    <w:link w:val="Heading4Char"/>
     <w:uiPriority w:val="9"/>
     <w:unhideWhenUsed/>
     <w:qFormat/>
@@ -9323,11 +9524,11 @@
       <w:sz w:val="28"/>
     </w:rPr>
   </w:style>
-  <w:style w:type="paragraph" w:styleId="5">
+  <w:style w:type="paragraph" w:styleId="Heading5">
     <w:name w:val="heading 5"/>
-    <w:basedOn w:val="a"/>
-    <w:next w:val="a"/>
-    <w:link w:val="50"/>
+    <w:basedOn w:val="Normal"/>
+    <w:next w:val="Normal"/>
+    <w:link w:val="Heading5Char"/>
     <w:uiPriority w:val="9"/>
     <w:semiHidden/>
     <w:unhideWhenUsed/>
@@ -9345,13 +9546,13 @@
       <w:color w:val="B2500E"/>
     </w:rPr>
   </w:style>
-  <w:style w:type="character" w:default="1" w:styleId="a0">
+  <w:style w:type="character" w:default="1" w:styleId="DefaultParagraphFont">
     <w:name w:val="Default Paragraph Font"/>
     <w:uiPriority w:val="1"/>
     <w:semiHidden/>
     <w:unhideWhenUsed/>
   </w:style>
-  <w:style w:type="table" w:default="1" w:styleId="a1">
+  <w:style w:type="table" w:default="1" w:styleId="TableNormal">
     <w:name w:val="Normal Table"/>
     <w:uiPriority w:val="99"/>
     <w:semiHidden/>
@@ -9366,16 +9567,16 @@
       </w:tblCellMar>
     </w:tblPr>
   </w:style>
-  <w:style w:type="numbering" w:default="1" w:styleId="a2">
+  <w:style w:type="numbering" w:default="1" w:styleId="NoList">
     <w:name w:val="No List"/>
     <w:uiPriority w:val="99"/>
     <w:semiHidden/>
     <w:unhideWhenUsed/>
   </w:style>
-  <w:style w:type="paragraph" w:styleId="a3">
+  <w:style w:type="paragraph" w:styleId="Header">
     <w:name w:val="header"/>
-    <w:basedOn w:val="a"/>
-    <w:link w:val="a4"/>
+    <w:basedOn w:val="Normal"/>
+    <w:link w:val="HeaderChar"/>
     <w:uiPriority w:val="99"/>
     <w:unhideWhenUsed/>
     <w:rsid w:val="008068A2"/>
@@ -9387,17 +9588,17 @@
       <w:spacing w:after="0" w:line="240" w:lineRule="auto"/>
     </w:pPr>
   </w:style>
-  <w:style w:type="character" w:customStyle="1" w:styleId="a4">
-    <w:name w:val="Горен колонтитул Знак"/>
-    <w:basedOn w:val="a0"/>
-    <w:link w:val="a3"/>
+  <w:style w:type="character" w:customStyle="1" w:styleId="HeaderChar">
+    <w:name w:val="Header Char"/>
+    <w:basedOn w:val="DefaultParagraphFont"/>
+    <w:link w:val="Header"/>
     <w:uiPriority w:val="99"/>
     <w:rsid w:val="008068A2"/>
   </w:style>
-  <w:style w:type="paragraph" w:styleId="a5">
+  <w:style w:type="paragraph" w:styleId="Footer">
     <w:name w:val="footer"/>
-    <w:basedOn w:val="a"/>
-    <w:link w:val="a6"/>
+    <w:basedOn w:val="Normal"/>
+    <w:link w:val="FooterChar"/>
     <w:uiPriority w:val="99"/>
     <w:unhideWhenUsed/>
     <w:rsid w:val="008068A2"/>
@@ -9409,17 +9610,17 @@
       <w:spacing w:after="0" w:line="240" w:lineRule="auto"/>
     </w:pPr>
   </w:style>
-  <w:style w:type="character" w:customStyle="1" w:styleId="a6">
-    <w:name w:val="Долен колонтитул Знак"/>
-    <w:basedOn w:val="a0"/>
-    <w:link w:val="a5"/>
+  <w:style w:type="character" w:customStyle="1" w:styleId="FooterChar">
+    <w:name w:val="Footer Char"/>
+    <w:basedOn w:val="DefaultParagraphFont"/>
+    <w:link w:val="Footer"/>
     <w:uiPriority w:val="99"/>
     <w:rsid w:val="008068A2"/>
   </w:style>
-  <w:style w:type="paragraph" w:styleId="a7">
+  <w:style w:type="paragraph" w:styleId="BalloonText">
     <w:name w:val="Balloon Text"/>
-    <w:basedOn w:val="a"/>
-    <w:link w:val="a8"/>
+    <w:basedOn w:val="Normal"/>
+    <w:link w:val="BalloonTextChar"/>
     <w:uiPriority w:val="99"/>
     <w:semiHidden/>
     <w:unhideWhenUsed/>
@@ -9433,10 +9634,10 @@
       <w:szCs w:val="16"/>
     </w:rPr>
   </w:style>
-  <w:style w:type="character" w:customStyle="1" w:styleId="a8">
-    <w:name w:val="Изнесен текст Знак"/>
-    <w:basedOn w:val="a0"/>
-    <w:link w:val="a7"/>
+  <w:style w:type="character" w:customStyle="1" w:styleId="BalloonTextChar">
+    <w:name w:val="Balloon Text Char"/>
+    <w:basedOn w:val="DefaultParagraphFont"/>
+    <w:link w:val="BalloonText"/>
     <w:uiPriority w:val="99"/>
     <w:semiHidden/>
     <w:rsid w:val="00564D7B"/>
@@ -9446,9 +9647,9 @@
       <w:szCs w:val="16"/>
     </w:rPr>
   </w:style>
-  <w:style w:type="character" w:styleId="a9">
+  <w:style w:type="character" w:styleId="Hyperlink">
     <w:name w:val="Hyperlink"/>
-    <w:basedOn w:val="a0"/>
+    <w:basedOn w:val="DefaultParagraphFont"/>
     <w:uiPriority w:val="99"/>
     <w:unhideWhenUsed/>
     <w:rsid w:val="0079324A"/>
@@ -9457,10 +9658,10 @@
       <w:u w:val="single"/>
     </w:rPr>
   </w:style>
-  <w:style w:type="character" w:customStyle="1" w:styleId="10">
-    <w:name w:val="Заглавие 1 Знак"/>
-    <w:basedOn w:val="a0"/>
-    <w:link w:val="1"/>
+  <w:style w:type="character" w:customStyle="1" w:styleId="Heading1Char">
+    <w:name w:val="Heading 1 Char"/>
+    <w:basedOn w:val="DefaultParagraphFont"/>
+    <w:link w:val="Heading1"/>
     <w:uiPriority w:val="9"/>
     <w:rsid w:val="009254B7"/>
     <w:rPr>
@@ -9471,10 +9672,10 @@
       <w:szCs w:val="32"/>
     </w:rPr>
   </w:style>
-  <w:style w:type="character" w:customStyle="1" w:styleId="20">
-    <w:name w:val="Заглавие 2 Знак"/>
-    <w:basedOn w:val="a0"/>
-    <w:link w:val="2"/>
+  <w:style w:type="character" w:customStyle="1" w:styleId="Heading2Char">
+    <w:name w:val="Heading 2 Char"/>
+    <w:basedOn w:val="DefaultParagraphFont"/>
+    <w:link w:val="Heading2"/>
     <w:uiPriority w:val="9"/>
     <w:rsid w:val="00FC7B9E"/>
     <w:rPr>
@@ -9486,9 +9687,9 @@
       <w:lang w:val="bg-BG"/>
     </w:rPr>
   </w:style>
-  <w:style w:type="paragraph" w:styleId="aa">
+  <w:style w:type="paragraph" w:styleId="NormalWeb">
     <w:name w:val="Normal (Web)"/>
-    <w:basedOn w:val="a"/>
+    <w:basedOn w:val="Normal"/>
     <w:uiPriority w:val="99"/>
     <w:semiHidden/>
     <w:unhideWhenUsed/>
@@ -9502,9 +9703,9 @@
       <w:szCs w:val="24"/>
     </w:rPr>
   </w:style>
-  <w:style w:type="character" w:styleId="ab">
+  <w:style w:type="character" w:styleId="Strong">
     <w:name w:val="Strong"/>
-    <w:basedOn w:val="a0"/>
+    <w:basedOn w:val="DefaultParagraphFont"/>
     <w:qFormat/>
     <w:rsid w:val="00524789"/>
     <w:rPr>
@@ -9512,10 +9713,10 @@
       <w:bCs/>
     </w:rPr>
   </w:style>
-  <w:style w:type="character" w:customStyle="1" w:styleId="30">
-    <w:name w:val="Заглавие 3 Знак"/>
-    <w:basedOn w:val="a0"/>
-    <w:link w:val="3"/>
+  <w:style w:type="character" w:customStyle="1" w:styleId="Heading3Char">
+    <w:name w:val="Heading 3 Char"/>
+    <w:basedOn w:val="DefaultParagraphFont"/>
+    <w:link w:val="Heading3"/>
     <w:uiPriority w:val="9"/>
     <w:rsid w:val="00792E2F"/>
     <w:rPr>
@@ -9526,10 +9727,10 @@
       <w:szCs w:val="32"/>
     </w:rPr>
   </w:style>
-  <w:style w:type="character" w:customStyle="1" w:styleId="40">
-    <w:name w:val="Заглавие 4 Знак"/>
-    <w:basedOn w:val="a0"/>
-    <w:link w:val="4"/>
+  <w:style w:type="character" w:customStyle="1" w:styleId="Heading4Char">
+    <w:name w:val="Heading 4 Char"/>
+    <w:basedOn w:val="DefaultParagraphFont"/>
+    <w:link w:val="Heading4"/>
     <w:uiPriority w:val="9"/>
     <w:rsid w:val="008C5930"/>
     <w:rPr>
@@ -9540,10 +9741,10 @@
       <w:sz w:val="28"/>
     </w:rPr>
   </w:style>
-  <w:style w:type="paragraph" w:styleId="ac">
+  <w:style w:type="paragraph" w:styleId="ListParagraph">
     <w:name w:val="List Paragraph"/>
-    <w:basedOn w:val="a"/>
-    <w:link w:val="ad"/>
+    <w:basedOn w:val="Normal"/>
+    <w:link w:val="ListParagraphChar"/>
     <w:uiPriority w:val="34"/>
     <w:qFormat/>
     <w:rsid w:val="008617B5"/>
@@ -9552,9 +9753,9 @@
       <w:contextualSpacing/>
     </w:pPr>
   </w:style>
-  <w:style w:type="character" w:styleId="ae">
+  <w:style w:type="character" w:styleId="FollowedHyperlink">
     <w:name w:val="FollowedHyperlink"/>
-    <w:basedOn w:val="a0"/>
+    <w:basedOn w:val="DefaultParagraphFont"/>
     <w:uiPriority w:val="99"/>
     <w:semiHidden/>
     <w:unhideWhenUsed/>
@@ -9564,10 +9765,10 @@
       <w:u w:val="single"/>
     </w:rPr>
   </w:style>
-  <w:style w:type="character" w:customStyle="1" w:styleId="50">
-    <w:name w:val="Заглавие 5 Знак"/>
-    <w:basedOn w:val="a0"/>
-    <w:link w:val="5"/>
+  <w:style w:type="character" w:customStyle="1" w:styleId="Heading5Char">
+    <w:name w:val="Heading 5 Char"/>
+    <w:basedOn w:val="DefaultParagraphFont"/>
+    <w:link w:val="Heading5"/>
     <w:uiPriority w:val="9"/>
     <w:semiHidden/>
     <w:rsid w:val="008C5930"/>
@@ -9579,7 +9780,7 @@
   </w:style>
   <w:style w:type="paragraph" w:customStyle="1" w:styleId="Code">
     <w:name w:val="Code"/>
-    <w:basedOn w:val="a"/>
+    <w:basedOn w:val="Normal"/>
     <w:link w:val="CodeChar"/>
     <w:qFormat/>
     <w:rsid w:val="008063E1"/>
@@ -9591,7 +9792,7 @@
   </w:style>
   <w:style w:type="character" w:customStyle="1" w:styleId="CodeChar">
     <w:name w:val="Code Char"/>
-    <w:basedOn w:val="a0"/>
+    <w:basedOn w:val="DefaultParagraphFont"/>
     <w:link w:val="Code"/>
     <w:qFormat/>
     <w:rsid w:val="008063E1"/>
@@ -9601,9 +9802,9 @@
       <w:noProof/>
     </w:rPr>
   </w:style>
-  <w:style w:type="table" w:styleId="af">
+  <w:style w:type="table" w:styleId="TableGrid">
     <w:name w:val="Table Grid"/>
-    <w:basedOn w:val="a1"/>
+    <w:basedOn w:val="TableNormal"/>
     <w:uiPriority w:val="59"/>
     <w:rsid w:val="00763912"/>
     <w:pPr>
@@ -9622,12 +9823,12 @@
   </w:style>
   <w:style w:type="character" w:customStyle="1" w:styleId="tgc">
     <w:name w:val="_tgc"/>
-    <w:basedOn w:val="a0"/>
+    <w:basedOn w:val="DefaultParagraphFont"/>
     <w:rsid w:val="00D8395C"/>
   </w:style>
   <w:style w:type="paragraph" w:customStyle="1" w:styleId="Index">
     <w:name w:val="Index"/>
-    <w:basedOn w:val="a"/>
+    <w:basedOn w:val="Normal"/>
     <w:qFormat/>
     <w:rsid w:val="005054C7"/>
     <w:pPr>
@@ -9638,17 +9839,17 @@
       <w:rFonts w:cs="FreeSans"/>
     </w:rPr>
   </w:style>
-  <w:style w:type="character" w:customStyle="1" w:styleId="ad">
-    <w:name w:val="Списък на абзаци Знак"/>
-    <w:basedOn w:val="a0"/>
-    <w:link w:val="ac"/>
+  <w:style w:type="character" w:customStyle="1" w:styleId="ListParagraphChar">
+    <w:name w:val="List Paragraph Char"/>
+    <w:basedOn w:val="DefaultParagraphFont"/>
+    <w:link w:val="ListParagraph"/>
     <w:uiPriority w:val="34"/>
     <w:qFormat/>
     <w:rsid w:val="005054C7"/>
   </w:style>
   <w:style w:type="character" w:customStyle="1" w:styleId="InternetLink">
     <w:name w:val="Internet Link"/>
-    <w:basedOn w:val="a0"/>
+    <w:basedOn w:val="DefaultParagraphFont"/>
     <w:uiPriority w:val="99"/>
     <w:unhideWhenUsed/>
     <w:rsid w:val="005054C7"/>
@@ -9657,9 +9858,9 @@
       <w:u w:val="single"/>
     </w:rPr>
   </w:style>
-  <w:style w:type="character" w:styleId="af0">
+  <w:style w:type="character" w:styleId="UnresolvedMention">
     <w:name w:val="Unresolved Mention"/>
-    <w:basedOn w:val="a0"/>
+    <w:basedOn w:val="DefaultParagraphFont"/>
     <w:uiPriority w:val="99"/>
     <w:semiHidden/>
     <w:unhideWhenUsed/>

</xml_diff>